<commit_message>
Modifications Rapport et Backlog
Reformulations du  Rapport mi - parcours, et mise a jour du Backlog
</commit_message>
<xml_diff>
--- a/rapport mi-parcours.docx
+++ b/rapport mi-parcours.docx
@@ -1,6 +1,6 @@
 
 <file path=word/document.xml><?xml version="1.0" encoding="utf-8"?>
-<w:document xmlns:ve="http://schemas.openxmlformats.org/markup-compatibility/2006" xmlns:o="urn:schemas-microsoft-com:office:office" xmlns:r="http://schemas.openxmlformats.org/officeDocument/2006/relationships" xmlns:m="http://schemas.openxmlformats.org/officeDocument/2006/math" xmlns:v="urn:schemas-microsoft-com:vml" xmlns:wp="http://schemas.openxmlformats.org/drawingml/2006/wordprocessingDrawing" xmlns:w10="urn:schemas-microsoft-com:office:word" xmlns:w="http://schemas.openxmlformats.org/wordprocessingml/2006/main" xmlns:wne="http://schemas.microsoft.com/office/word/2006/wordml">
+<w:document xmlns:wpc="http://schemas.microsoft.com/office/word/2010/wordprocessingCanvas" xmlns:mc="http://schemas.openxmlformats.org/markup-compatibility/2006" xmlns:o="urn:schemas-microsoft-com:office:office" xmlns:r="http://schemas.openxmlformats.org/officeDocument/2006/relationships" xmlns:m="http://schemas.openxmlformats.org/officeDocument/2006/math" xmlns:v="urn:schemas-microsoft-com:vml" xmlns:wp14="http://schemas.microsoft.com/office/word/2010/wordprocessingDrawing" xmlns:wp="http://schemas.openxmlformats.org/drawingml/2006/wordprocessingDrawing" xmlns:w10="urn:schemas-microsoft-com:office:word" xmlns:w="http://schemas.openxmlformats.org/wordprocessingml/2006/main" xmlns:w14="http://schemas.microsoft.com/office/word/2010/wordml" xmlns:w15="http://schemas.microsoft.com/office/word/2012/wordml" xmlns:wpg="http://schemas.microsoft.com/office/word/2010/wordprocessingGroup" xmlns:wpi="http://schemas.microsoft.com/office/word/2010/wordprocessingInk" xmlns:wne="http://schemas.microsoft.com/office/word/2006/wordml" xmlns:wps="http://schemas.microsoft.com/office/word/2010/wordprocessingShape" mc:Ignorable="w14 w15 wp14">
   <w:body>
     <w:p>
       <w:pPr>
@@ -234,7 +234,6 @@
           <w:lang w:val="fr-FR"/>
         </w:rPr>
       </w:pPr>
-      <w:proofErr w:type="gramStart"/>
       <w:r>
         <w:rPr>
           <w:rFonts w:ascii="CMBX12" w:hAnsi="CMBX12" w:cs="CMBX12"/>
@@ -245,7 +244,6 @@
         </w:rPr>
         <w:t>à</w:t>
       </w:r>
-      <w:proofErr w:type="gramEnd"/>
     </w:p>
     <w:p>
       <w:pPr>
@@ -384,6 +382,7 @@
           <w:iCs/>
           <w:sz w:val="32"/>
           <w:szCs w:val="32"/>
+          <w:lang w:val="fr-FR"/>
         </w:rPr>
       </w:pPr>
       <w:r>
@@ -392,6 +391,7 @@
           <w:iCs/>
           <w:sz w:val="32"/>
           <w:szCs w:val="32"/>
+          <w:lang w:val="fr-FR"/>
         </w:rPr>
         <w:t>Charaf-Eddine Skiker</w:t>
       </w:r>
@@ -438,6 +438,211 @@
       <w:pPr>
         <w:spacing w:line="240" w:lineRule="auto"/>
         <w:rPr>
+          <w:sz w:val="24"/>
+          <w:szCs w:val="24"/>
+          <w:lang w:val="fr-FR"/>
+        </w:rPr>
+      </w:pPr>
+      <w:r>
+        <w:rPr>
+          <w:sz w:val="24"/>
+          <w:szCs w:val="24"/>
+          <w:lang w:val="fr-FR"/>
+        </w:rPr>
+        <w:tab/>
+      </w:r>
+    </w:p>
+    <w:p>
+      <w:pPr>
+        <w:spacing w:line="240" w:lineRule="auto"/>
+        <w:ind w:firstLine="360"/>
+        <w:rPr>
+          <w:sz w:val="28"/>
+          <w:szCs w:val="28"/>
+          <w:lang w:val="fr-FR"/>
+        </w:rPr>
+      </w:pPr>
+      <w:r>
+        <w:rPr>
+          <w:sz w:val="28"/>
+          <w:szCs w:val="28"/>
+          <w:lang w:val="fr-FR"/>
+        </w:rPr>
+        <w:t xml:space="preserve">Pour de </w:t>
+      </w:r>
+      <w:r>
+        <w:rPr>
+          <w:sz w:val="28"/>
+          <w:szCs w:val="28"/>
+          <w:lang w:val="fr-FR"/>
+        </w:rPr>
+        <w:t>nombreux joueurs</w:t>
+      </w:r>
+      <w:r>
+        <w:rPr>
+          <w:sz w:val="28"/>
+          <w:szCs w:val="28"/>
+          <w:lang w:val="fr-FR"/>
+        </w:rPr>
+        <w:t>,</w:t>
+      </w:r>
+      <w:r>
+        <w:rPr>
+          <w:sz w:val="28"/>
+          <w:szCs w:val="28"/>
+          <w:lang w:val="fr-FR"/>
+        </w:rPr>
+        <w:t xml:space="preserve"> il peut être difficile d’avoir un adversaire quand on souhaite jouer</w:t>
+      </w:r>
+      <w:r>
+        <w:rPr>
+          <w:sz w:val="28"/>
+          <w:szCs w:val="28"/>
+          <w:lang w:val="fr-FR"/>
+        </w:rPr>
+        <w:t xml:space="preserve"> ou s’entrainer </w:t>
+      </w:r>
+      <w:r>
+        <w:rPr>
+          <w:sz w:val="28"/>
+          <w:szCs w:val="28"/>
+          <w:lang w:val="fr-FR"/>
+        </w:rPr>
+        <w:t xml:space="preserve"> à un jeu</w:t>
+      </w:r>
+      <w:r>
+        <w:rPr>
+          <w:sz w:val="28"/>
+          <w:szCs w:val="28"/>
+          <w:lang w:val="fr-FR"/>
+        </w:rPr>
+        <w:t xml:space="preserve"> de plateau multijoueur type échecs ou jeux de dames. </w:t>
+      </w:r>
+    </w:p>
+    <w:p>
+      <w:pPr>
+        <w:spacing w:line="240" w:lineRule="auto"/>
+        <w:ind w:firstLine="708"/>
+        <w:rPr>
+          <w:sz w:val="28"/>
+          <w:szCs w:val="28"/>
+          <w:lang w:val="fr-FR"/>
+        </w:rPr>
+      </w:pPr>
+      <w:r>
+        <w:rPr>
+          <w:sz w:val="28"/>
+          <w:szCs w:val="28"/>
+          <w:lang w:val="fr-FR"/>
+        </w:rPr>
+        <w:t xml:space="preserve">Pour remédier à cette situation, </w:t>
+      </w:r>
+      <w:r>
+        <w:rPr>
+          <w:sz w:val="28"/>
+          <w:szCs w:val="28"/>
+          <w:lang w:val="fr-FR"/>
+        </w:rPr>
+        <w:t>il existe des jeux vidéo</w:t>
+      </w:r>
+      <w:r>
+        <w:rPr>
+          <w:sz w:val="28"/>
+          <w:szCs w:val="28"/>
+          <w:lang w:val="fr-FR"/>
+        </w:rPr>
+        <w:t xml:space="preserve"> </w:t>
+      </w:r>
+      <w:r>
+        <w:rPr>
+          <w:sz w:val="28"/>
+          <w:szCs w:val="28"/>
+          <w:lang w:val="fr-FR"/>
+        </w:rPr>
+        <w:t xml:space="preserve">permettant de </w:t>
+      </w:r>
+      <w:r>
+        <w:rPr>
+          <w:sz w:val="28"/>
+          <w:szCs w:val="28"/>
+          <w:lang w:val="fr-FR"/>
+        </w:rPr>
+        <w:t>jouer contre une Intelligence A</w:t>
+      </w:r>
+      <w:r>
+        <w:rPr>
+          <w:sz w:val="28"/>
+          <w:szCs w:val="28"/>
+          <w:lang w:val="fr-FR"/>
+        </w:rPr>
+        <w:t>rtificielle</w:t>
+      </w:r>
+      <w:r>
+        <w:rPr>
+          <w:sz w:val="28"/>
+          <w:szCs w:val="28"/>
+          <w:lang w:val="fr-FR"/>
+        </w:rPr>
+        <w:t xml:space="preserve"> (IA)</w:t>
+      </w:r>
+      <w:r>
+        <w:rPr>
+          <w:sz w:val="28"/>
+          <w:szCs w:val="28"/>
+          <w:lang w:val="fr-FR"/>
+        </w:rPr>
+        <w:t>, mais ces jeux font perdre l’interaction du joueur avec les pièces et le plateau</w:t>
+      </w:r>
+      <w:r>
+        <w:rPr>
+          <w:sz w:val="28"/>
+          <w:szCs w:val="28"/>
+          <w:lang w:val="fr-FR"/>
+        </w:rPr>
+        <w:t>.</w:t>
+      </w:r>
+      <w:r>
+        <w:rPr>
+          <w:sz w:val="28"/>
+          <w:szCs w:val="28"/>
+          <w:lang w:val="fr-FR"/>
+        </w:rPr>
+        <w:t xml:space="preserve"> </w:t>
+      </w:r>
+    </w:p>
+    <w:p>
+      <w:pPr>
+        <w:spacing w:line="240" w:lineRule="auto"/>
+        <w:ind w:firstLine="708"/>
+        <w:rPr>
+          <w:sz w:val="28"/>
+          <w:szCs w:val="28"/>
+          <w:lang w:val="fr-FR"/>
+        </w:rPr>
+      </w:pPr>
+      <w:r>
+        <w:rPr>
+          <w:sz w:val="28"/>
+          <w:szCs w:val="28"/>
+          <w:lang w:val="fr-FR"/>
+        </w:rPr>
+        <w:t>Certains joueurs peuvent ne pas apprécier cette version informatisée, et souhaiter jouer sur un plateau réel face à une IA.</w:t>
+      </w:r>
+    </w:p>
+    <w:p>
+      <w:pPr>
+        <w:spacing w:line="240" w:lineRule="auto"/>
+        <w:rPr>
+          <w:sz w:val="28"/>
+          <w:szCs w:val="28"/>
+          <w:lang w:val="fr-FR"/>
+        </w:rPr>
+      </w:pPr>
+    </w:p>
+    <w:p>
+      <w:pPr>
+        <w:spacing w:line="240" w:lineRule="auto"/>
+        <w:rPr>
           <w:b/>
           <w:bCs/>
           <w:color w:val="FF0000"/>
@@ -447,110 +652,7 @@
           <w:lang w:val="fr-FR"/>
         </w:rPr>
       </w:pPr>
-    </w:p>
-    <w:p>
-      <w:pPr>
-        <w:spacing w:line="240" w:lineRule="auto"/>
-        <w:rPr>
-          <w:sz w:val="28"/>
-          <w:szCs w:val="28"/>
-          <w:lang w:val="fr-FR"/>
-        </w:rPr>
-      </w:pPr>
-      <w:r>
-        <w:rPr>
-          <w:sz w:val="24"/>
-          <w:szCs w:val="24"/>
-          <w:lang w:val="fr-FR"/>
-        </w:rPr>
-        <w:tab/>
-      </w:r>
-      <w:r>
-        <w:rPr>
-          <w:sz w:val="28"/>
-          <w:szCs w:val="28"/>
-          <w:lang w:val="fr-FR"/>
-        </w:rPr>
-        <w:t xml:space="preserve">Les joueurs cherchent de plus en plus de jouer en multi-joueurs les jeux de plateaux comme les échecs ou le jeu de dames, </w:t>
-      </w:r>
-      <w:r>
-        <w:rPr>
-          <w:sz w:val="28"/>
-          <w:szCs w:val="28"/>
-          <w:lang w:val="fr-FR"/>
-        </w:rPr>
-        <w:t>ils</w:t>
-      </w:r>
-      <w:r>
-        <w:rPr>
-          <w:sz w:val="28"/>
-          <w:szCs w:val="28"/>
-          <w:lang w:val="fr-FR"/>
-        </w:rPr>
-        <w:t xml:space="preserve"> préfèrent</w:t>
-      </w:r>
-      <w:r>
-        <w:rPr>
-          <w:sz w:val="28"/>
-          <w:szCs w:val="28"/>
-          <w:lang w:val="fr-FR"/>
-        </w:rPr>
-        <w:t xml:space="preserve"> ainsi</w:t>
-      </w:r>
-      <w:r>
-        <w:rPr>
-          <w:sz w:val="28"/>
-          <w:szCs w:val="28"/>
-          <w:lang w:val="fr-FR"/>
-        </w:rPr>
-        <w:t xml:space="preserve"> jouer sur des plateaux réels  et sou</w:t>
-      </w:r>
-      <w:r>
-        <w:rPr>
-          <w:sz w:val="28"/>
-          <w:szCs w:val="28"/>
-          <w:lang w:val="fr-FR"/>
-        </w:rPr>
-        <w:t>h</w:t>
-      </w:r>
-      <w:r>
-        <w:rPr>
-          <w:sz w:val="28"/>
-          <w:szCs w:val="28"/>
-          <w:lang w:val="fr-FR"/>
-        </w:rPr>
-        <w:t>ai</w:t>
-      </w:r>
-      <w:r>
-        <w:rPr>
-          <w:sz w:val="28"/>
-          <w:szCs w:val="28"/>
-          <w:lang w:val="fr-FR"/>
-        </w:rPr>
-        <w:t>t</w:t>
-      </w:r>
-      <w:r>
-        <w:rPr>
-          <w:sz w:val="28"/>
-          <w:szCs w:val="28"/>
-          <w:lang w:val="fr-FR"/>
-        </w:rPr>
-        <w:t>ent pouvoir jouer sur un plateau réel contre une Intelligence artificielle.</w:t>
-      </w:r>
-    </w:p>
-    <w:p>
-      <w:pPr>
-        <w:spacing w:line="240" w:lineRule="auto"/>
-        <w:rPr>
-          <w:sz w:val="28"/>
-          <w:szCs w:val="28"/>
-          <w:lang w:val="fr-FR"/>
-        </w:rPr>
-      </w:pPr>
-    </w:p>
-    <w:p>
-      <w:pPr>
-        <w:spacing w:line="240" w:lineRule="auto"/>
+      <w:r>
         <w:rPr>
           <w:b/>
           <w:bCs/>
@@ -560,7 +662,8 @@
           <w:u w:val="single"/>
           <w:lang w:val="fr-FR"/>
         </w:rPr>
-      </w:pPr>
+        <w:t>Objectif</w:t>
+      </w:r>
       <w:r>
         <w:rPr>
           <w:b/>
@@ -571,9 +674,12 @@
           <w:u w:val="single"/>
           <w:lang w:val="fr-FR"/>
         </w:rPr>
-        <w:t>Objectif</w:t>
-      </w:r>
-      <w:r>
+        <w:t>:</w:t>
+      </w:r>
+    </w:p>
+    <w:p>
+      <w:pPr>
+        <w:spacing w:line="240" w:lineRule="auto"/>
         <w:rPr>
           <w:b/>
           <w:bCs/>
@@ -583,8 +689,115 @@
           <w:u w:val="single"/>
           <w:lang w:val="fr-FR"/>
         </w:rPr>
-        <w:t>:</w:t>
-      </w:r>
+      </w:pPr>
+    </w:p>
+    <w:p>
+      <w:pPr>
+        <w:spacing w:line="240" w:lineRule="auto"/>
+        <w:ind w:firstLine="708"/>
+        <w:rPr>
+          <w:sz w:val="28"/>
+          <w:szCs w:val="28"/>
+          <w:lang w:val="fr-FR"/>
+        </w:rPr>
+      </w:pPr>
+      <w:r>
+        <w:rPr>
+          <w:sz w:val="28"/>
+          <w:szCs w:val="28"/>
+          <w:lang w:val="fr-FR"/>
+        </w:rPr>
+        <w:t>L’objectif principal est de d</w:t>
+      </w:r>
+      <w:r>
+        <w:rPr>
+          <w:sz w:val="28"/>
+          <w:szCs w:val="28"/>
+          <w:lang w:val="fr-FR"/>
+        </w:rPr>
+        <w:t>évelopper une application permettant de jouer sur un platea</w:t>
+      </w:r>
+      <w:r>
+        <w:rPr>
+          <w:sz w:val="28"/>
+          <w:szCs w:val="28"/>
+          <w:lang w:val="fr-FR"/>
+        </w:rPr>
+        <w:t>u physique en réalité augmentée</w:t>
+      </w:r>
+      <w:r>
+        <w:rPr>
+          <w:sz w:val="28"/>
+          <w:szCs w:val="28"/>
+          <w:lang w:val="fr-FR"/>
+        </w:rPr>
+        <w:t>.</w:t>
+      </w:r>
+    </w:p>
+    <w:p>
+      <w:pPr>
+        <w:spacing w:line="240" w:lineRule="auto"/>
+        <w:ind w:firstLine="708"/>
+        <w:rPr>
+          <w:sz w:val="28"/>
+          <w:szCs w:val="28"/>
+          <w:lang w:val="fr-FR"/>
+        </w:rPr>
+      </w:pPr>
+      <w:r>
+        <w:rPr>
+          <w:sz w:val="28"/>
+          <w:szCs w:val="28"/>
+          <w:lang w:val="fr-FR"/>
+        </w:rPr>
+        <w:t>Le joueur voit un plateau avec des cartes, et au travers de la webcam de son ordinateur, il peut voir les pièces correspondantes</w:t>
+      </w:r>
+      <w:r>
+        <w:rPr>
+          <w:sz w:val="28"/>
+          <w:szCs w:val="28"/>
+          <w:lang w:val="fr-FR"/>
+        </w:rPr>
+        <w:t>.</w:t>
+      </w:r>
+      <w:r>
+        <w:rPr>
+          <w:sz w:val="28"/>
+          <w:szCs w:val="28"/>
+          <w:lang w:val="fr-FR"/>
+        </w:rPr>
+        <w:t xml:space="preserve"> </w:t>
+      </w:r>
+    </w:p>
+    <w:p>
+      <w:pPr>
+        <w:spacing w:line="240" w:lineRule="auto"/>
+        <w:ind w:firstLine="708"/>
+        <w:rPr>
+          <w:sz w:val="28"/>
+          <w:szCs w:val="28"/>
+          <w:lang w:val="fr-FR"/>
+        </w:rPr>
+      </w:pPr>
+      <w:r>
+        <w:rPr>
+          <w:sz w:val="28"/>
+          <w:szCs w:val="28"/>
+          <w:lang w:val="fr-FR"/>
+        </w:rPr>
+        <w:t>Cela permet à deux joueurs de jouer ensemble dans un premier temps, mais permet aussi d’avoir pour objectif suivant de d’intégrer une IA existante pour qu’elle indique sur l’ordinateur les coups qu’elle souhaite jouer, et le joueur déplace ces pions à la place de l’IA.</w:t>
+      </w:r>
+    </w:p>
+    <w:p>
+      <w:pPr>
+        <w:spacing w:line="240" w:lineRule="auto"/>
+        <w:ind w:firstLine="708"/>
+        <w:rPr>
+          <w:sz w:val="28"/>
+          <w:szCs w:val="28"/>
+          <w:lang w:val="fr-FR"/>
+        </w:rPr>
+      </w:pPr>
     </w:p>
     <w:p>
       <w:pPr>
@@ -599,48 +812,7 @@
           <w:lang w:val="fr-FR"/>
         </w:rPr>
       </w:pPr>
-    </w:p>
-    <w:p>
-      <w:pPr>
-        <w:spacing w:line="240" w:lineRule="auto"/>
-        <w:ind w:firstLine="708"/>
-        <w:rPr>
-          <w:sz w:val="28"/>
-          <w:szCs w:val="28"/>
-          <w:lang w:val="fr-FR"/>
-        </w:rPr>
-      </w:pPr>
-      <w:r>
-        <w:rPr>
-          <w:sz w:val="28"/>
-          <w:szCs w:val="28"/>
-          <w:lang w:val="fr-FR"/>
-        </w:rPr>
-        <w:t>Développer une application permettant de jouer sur un platea</w:t>
-      </w:r>
-      <w:r>
-        <w:rPr>
-          <w:sz w:val="28"/>
-          <w:szCs w:val="28"/>
-          <w:lang w:val="fr-FR"/>
-        </w:rPr>
-        <w:t>u physique en réalité augmentée. Contre une intelligence artificielle, ou un autre joueur.</w:t>
-      </w:r>
-    </w:p>
-    <w:p>
-      <w:pPr>
-        <w:spacing w:line="240" w:lineRule="auto"/>
-        <w:ind w:firstLine="708"/>
-        <w:rPr>
-          <w:sz w:val="28"/>
-          <w:szCs w:val="28"/>
-          <w:lang w:val="fr-FR"/>
-        </w:rPr>
-      </w:pPr>
-    </w:p>
-    <w:p>
-      <w:pPr>
-        <w:spacing w:line="240" w:lineRule="auto"/>
+      <w:r>
         <w:rPr>
           <w:b/>
           <w:bCs/>
@@ -650,7 +822,8 @@
           <w:u w:val="single"/>
           <w:lang w:val="fr-FR"/>
         </w:rPr>
-      </w:pPr>
+        <w:t>OpenCV</w:t>
+      </w:r>
       <w:r>
         <w:rPr>
           <w:b/>
@@ -661,18 +834,6 @@
           <w:u w:val="single"/>
           <w:lang w:val="fr-FR"/>
         </w:rPr>
-        <w:t>OpenCV</w:t>
-      </w:r>
-      <w:r>
-        <w:rPr>
-          <w:b/>
-          <w:bCs/>
-          <w:color w:val="FF0000"/>
-          <w:sz w:val="36"/>
-          <w:szCs w:val="36"/>
-          <w:u w:val="single"/>
-          <w:lang w:val="fr-FR"/>
-        </w:rPr>
         <w:t>:</w:t>
       </w:r>
     </w:p>
@@ -692,28 +853,12 @@
           <w:szCs w:val="28"/>
           <w:lang w:val="fr-FR"/>
         </w:rPr>
-        <w:t xml:space="preserve">OpenCV </w:t>
-      </w:r>
-      <w:r>
-        <w:rPr>
-          <w:sz w:val="28"/>
-          <w:szCs w:val="28"/>
-          <w:lang w:val="fr-FR"/>
-        </w:rPr>
-        <w:t xml:space="preserve">- </w:t>
-      </w:r>
-      <w:r>
-        <w:rPr>
-          <w:sz w:val="28"/>
-          <w:szCs w:val="28"/>
-          <w:lang w:val="fr-FR"/>
-        </w:rPr>
-        <w:t xml:space="preserve">Open </w:t>
+        <w:t xml:space="preserve">OpenCV - Open </w:t>
       </w:r>
       <w:hyperlink r:id="rId9" w:tooltip="Vision par ordinateur" w:history="1">
         <w:r>
           <w:rPr>
-            <w:rStyle w:val="Hyperlink"/>
+            <w:rStyle w:val="Lienhypertexte"/>
             <w:color w:val="auto"/>
             <w:sz w:val="28"/>
             <w:szCs w:val="28"/>
@@ -729,20 +874,12 @@
           <w:szCs w:val="28"/>
           <w:lang w:val="fr-FR"/>
         </w:rPr>
-        <w:t xml:space="preserve"> -</w:t>
-      </w:r>
-      <w:r>
-        <w:rPr>
-          <w:sz w:val="28"/>
-          <w:szCs w:val="28"/>
-          <w:lang w:val="fr-FR"/>
-        </w:rPr>
-        <w:t xml:space="preserve"> est une </w:t>
+        <w:t xml:space="preserve"> - est une </w:t>
       </w:r>
       <w:hyperlink r:id="rId10" w:tooltip="Bibliothèque graphique" w:history="1">
         <w:r>
           <w:rPr>
-            <w:rStyle w:val="Hyperlink"/>
+            <w:rStyle w:val="Lienhypertexte"/>
             <w:color w:val="auto"/>
             <w:sz w:val="28"/>
             <w:szCs w:val="28"/>
@@ -763,7 +900,7 @@
       <w:hyperlink r:id="rId11" w:tooltip="Logiciel libre" w:history="1">
         <w:r>
           <w:rPr>
-            <w:rStyle w:val="Hyperlink"/>
+            <w:rStyle w:val="Lienhypertexte"/>
             <w:color w:val="auto"/>
             <w:sz w:val="28"/>
             <w:szCs w:val="28"/>
@@ -784,7 +921,7 @@
       <w:hyperlink r:id="rId12" w:tooltip="Intel" w:history="1">
         <w:r>
           <w:rPr>
-            <w:rStyle w:val="Hyperlink"/>
+            <w:rStyle w:val="Lienhypertexte"/>
             <w:color w:val="auto"/>
             <w:sz w:val="28"/>
             <w:szCs w:val="28"/>
@@ -805,7 +942,7 @@
       <w:hyperlink r:id="rId13" w:tooltip="Traitement d'images" w:history="1">
         <w:r>
           <w:rPr>
-            <w:rStyle w:val="Hyperlink"/>
+            <w:rStyle w:val="Lienhypertexte"/>
             <w:color w:val="auto"/>
             <w:sz w:val="28"/>
             <w:szCs w:val="28"/>
@@ -845,156 +982,20 @@
     </w:p>
     <w:p>
       <w:pPr>
-        <w:spacing w:line="240" w:lineRule="auto"/>
-        <w:ind w:firstLine="708"/>
-        <w:rPr>
-          <w:sz w:val="28"/>
-          <w:szCs w:val="28"/>
-          <w:lang w:val="fr-FR"/>
-        </w:rPr>
-      </w:pPr>
-    </w:p>
-    <w:p>
-      <w:pPr>
-        <w:spacing w:line="240" w:lineRule="auto"/>
-        <w:ind w:firstLine="708"/>
-        <w:rPr>
-          <w:sz w:val="28"/>
-          <w:szCs w:val="28"/>
-          <w:lang w:val="fr-FR"/>
-        </w:rPr>
-      </w:pPr>
-    </w:p>
-    <w:p>
-      <w:pPr>
-        <w:spacing w:line="240" w:lineRule="auto"/>
-        <w:ind w:firstLine="708"/>
-        <w:rPr>
-          <w:sz w:val="28"/>
-          <w:szCs w:val="28"/>
-          <w:lang w:val="fr-FR"/>
-        </w:rPr>
-      </w:pPr>
-    </w:p>
-    <w:p>
-      <w:pPr>
-        <w:spacing w:line="240" w:lineRule="auto"/>
-        <w:ind w:firstLine="708"/>
-        <w:rPr>
-          <w:sz w:val="28"/>
-          <w:szCs w:val="28"/>
-          <w:lang w:val="fr-FR"/>
-        </w:rPr>
-      </w:pPr>
-    </w:p>
-    <w:p>
-      <w:pPr>
-        <w:spacing w:line="240" w:lineRule="auto"/>
-        <w:ind w:firstLine="708"/>
-        <w:rPr>
-          <w:sz w:val="28"/>
-          <w:szCs w:val="28"/>
-          <w:lang w:val="fr-FR"/>
-        </w:rPr>
-      </w:pPr>
-    </w:p>
-    <w:p>
-      <w:pPr>
-        <w:spacing w:line="240" w:lineRule="auto"/>
-        <w:ind w:firstLine="708"/>
-        <w:rPr>
-          <w:sz w:val="28"/>
-          <w:szCs w:val="28"/>
-          <w:lang w:val="fr-FR"/>
-        </w:rPr>
-      </w:pPr>
-    </w:p>
-    <w:p>
-      <w:pPr>
-        <w:spacing w:line="240" w:lineRule="auto"/>
-        <w:ind w:firstLine="708"/>
-        <w:rPr>
-          <w:sz w:val="28"/>
-          <w:szCs w:val="28"/>
-          <w:lang w:val="fr-FR"/>
-        </w:rPr>
-      </w:pPr>
-    </w:p>
-    <w:p>
-      <w:pPr>
-        <w:spacing w:line="240" w:lineRule="auto"/>
-        <w:ind w:firstLine="708"/>
-        <w:rPr>
-          <w:sz w:val="28"/>
-          <w:szCs w:val="28"/>
-          <w:lang w:val="fr-FR"/>
-        </w:rPr>
-      </w:pPr>
-    </w:p>
-    <w:p>
-      <w:pPr>
-        <w:spacing w:line="240" w:lineRule="auto"/>
-        <w:ind w:firstLine="708"/>
-        <w:rPr>
-          <w:sz w:val="28"/>
-          <w:szCs w:val="28"/>
-          <w:lang w:val="fr-FR"/>
-        </w:rPr>
-      </w:pPr>
-    </w:p>
-    <w:p>
-      <w:pPr>
-        <w:spacing w:line="240" w:lineRule="auto"/>
-        <w:ind w:firstLine="708"/>
-        <w:rPr>
-          <w:sz w:val="28"/>
-          <w:szCs w:val="28"/>
-          <w:lang w:val="fr-FR"/>
-        </w:rPr>
-      </w:pPr>
-    </w:p>
-    <w:p>
-      <w:pPr>
-        <w:spacing w:line="240" w:lineRule="auto"/>
-        <w:ind w:firstLine="708"/>
-        <w:rPr>
-          <w:sz w:val="28"/>
-          <w:szCs w:val="28"/>
-          <w:lang w:val="fr-FR"/>
-        </w:rPr>
-      </w:pPr>
-    </w:p>
-    <w:p>
-      <w:pPr>
-        <w:spacing w:line="240" w:lineRule="auto"/>
-        <w:ind w:firstLine="708"/>
-        <w:rPr>
-          <w:sz w:val="28"/>
-          <w:szCs w:val="28"/>
-          <w:lang w:val="fr-FR"/>
-        </w:rPr>
-      </w:pPr>
-    </w:p>
-    <w:p>
-      <w:pPr>
-        <w:spacing w:line="240" w:lineRule="auto"/>
-        <w:ind w:firstLine="708"/>
-        <w:rPr>
-          <w:sz w:val="28"/>
-          <w:szCs w:val="28"/>
-          <w:lang w:val="fr-FR"/>
-        </w:rPr>
-      </w:pPr>
-    </w:p>
-    <w:p>
-      <w:pPr>
-        <w:spacing w:line="240" w:lineRule="auto"/>
-        <w:rPr>
-          <w:sz w:val="28"/>
-          <w:szCs w:val="28"/>
-          <w:lang w:val="fr-FR"/>
-        </w:rPr>
-      </w:pPr>
+        <w:rPr>
+          <w:sz w:val="28"/>
+          <w:szCs w:val="28"/>
+          <w:lang w:val="fr-FR"/>
+        </w:rPr>
+      </w:pPr>
+      <w:r>
+        <w:rPr>
+          <w:sz w:val="28"/>
+          <w:szCs w:val="28"/>
+          <w:lang w:val="fr-FR"/>
+        </w:rPr>
+        <w:br w:type="page"/>
+      </w:r>
     </w:p>
     <w:p>
       <w:pPr>
@@ -1017,9 +1018,13 @@
           <w:u w:val="single"/>
           <w:lang w:val="fr-FR"/>
         </w:rPr>
-        <w:t>Partie I</w:t>
-      </w:r>
-      <w:r>
+        <w:lastRenderedPageBreak/>
+        <w:t>Partie I : Lecture des QR-Codes</w:t>
+      </w:r>
+    </w:p>
+    <w:p>
+      <w:pPr>
+        <w:spacing w:line="240" w:lineRule="auto"/>
         <w:rPr>
           <w:b/>
           <w:bCs/>
@@ -1028,12 +1033,8 @@
           <w:u w:val="single"/>
           <w:lang w:val="fr-FR"/>
         </w:rPr>
-        <w:t> : Lecture des QR-Codes</w:t>
-      </w:r>
-    </w:p>
-    <w:p>
-      <w:pPr>
-        <w:spacing w:line="240" w:lineRule="auto"/>
+      </w:pPr>
+      <w:r>
         <w:rPr>
           <w:b/>
           <w:bCs/>
@@ -1042,112 +1043,134 @@
           <w:u w:val="single"/>
           <w:lang w:val="fr-FR"/>
         </w:rPr>
-      </w:pPr>
+        <w:t xml:space="preserve"> </w:t>
+      </w:r>
+    </w:p>
+    <w:p>
+      <w:pPr>
+        <w:spacing w:line="240" w:lineRule="auto"/>
+        <w:rPr>
+          <w:sz w:val="28"/>
+          <w:szCs w:val="28"/>
+          <w:lang w:val="fr-FR"/>
+        </w:rPr>
+      </w:pPr>
+      <w:r>
+        <w:rPr>
+          <w:sz w:val="28"/>
+          <w:szCs w:val="28"/>
+          <w:lang w:val="fr-FR"/>
+        </w:rPr>
+        <w:t xml:space="preserve">Un </w:t>
+      </w:r>
+      <w:r>
+        <w:rPr>
+          <w:sz w:val="28"/>
+          <w:szCs w:val="28"/>
+          <w:lang w:val="fr-FR"/>
+        </w:rPr>
+        <w:t xml:space="preserve"> QR codes nous permet</w:t>
+      </w:r>
+      <w:r>
+        <w:rPr>
+          <w:sz w:val="28"/>
+          <w:szCs w:val="28"/>
+          <w:lang w:val="fr-FR"/>
+        </w:rPr>
+        <w:t xml:space="preserve"> de </w:t>
+      </w:r>
+      <w:r>
+        <w:rPr>
+          <w:sz w:val="28"/>
+          <w:szCs w:val="28"/>
+          <w:lang w:val="fr-FR"/>
+        </w:rPr>
+        <w:t>représenter une pièce du jeu ( la couleur et le type du pion qu’il représente).</w:t>
+      </w:r>
+    </w:p>
+    <w:p>
+      <w:pPr>
+        <w:spacing w:line="240" w:lineRule="auto"/>
+        <w:rPr>
+          <w:sz w:val="28"/>
+          <w:szCs w:val="28"/>
+          <w:lang w:val="fr-FR"/>
+        </w:rPr>
+      </w:pPr>
+    </w:p>
+    <w:p>
+      <w:pPr>
+        <w:spacing w:line="240" w:lineRule="auto"/>
+        <w:rPr>
+          <w:sz w:val="28"/>
+          <w:szCs w:val="28"/>
+          <w:u w:val="single"/>
+          <w:lang w:val="fr-FR"/>
+        </w:rPr>
+      </w:pPr>
+      <w:r>
+        <w:rPr>
+          <w:sz w:val="28"/>
+          <w:szCs w:val="28"/>
+          <w:u w:val="single"/>
+          <w:lang w:val="fr-FR"/>
+        </w:rPr>
+        <w:t>1. Démarrer</w:t>
+      </w:r>
+      <w:r>
+        <w:rPr>
+          <w:sz w:val="28"/>
+          <w:szCs w:val="28"/>
+          <w:u w:val="single"/>
+          <w:lang w:val="fr-FR"/>
+        </w:rPr>
+        <w:t xml:space="preserve"> un streaming en camera web :</w:t>
+      </w:r>
+    </w:p>
+    <w:p>
+      <w:pPr>
+        <w:spacing w:line="240" w:lineRule="auto"/>
+        <w:rPr>
+          <w:sz w:val="28"/>
+          <w:szCs w:val="28"/>
+          <w:lang w:val="fr-FR"/>
+        </w:rPr>
+      </w:pPr>
+      <w:r>
+        <w:rPr>
+          <w:sz w:val="28"/>
+          <w:szCs w:val="28"/>
+          <w:lang w:val="fr-FR"/>
+        </w:rPr>
+        <w:tab/>
+        <w:t>-Utilisation</w:t>
+      </w:r>
+      <w:r>
+        <w:rPr>
+          <w:sz w:val="28"/>
+          <w:szCs w:val="28"/>
+          <w:lang w:val="fr-FR"/>
+        </w:rPr>
+        <w:t xml:space="preserve"> de la librairie  </w:t>
+      </w:r>
       <w:r>
         <w:rPr>
           <w:b/>
           <w:bCs/>
-          <w:sz w:val="36"/>
-          <w:szCs w:val="36"/>
-          <w:u w:val="single"/>
+          <w:sz w:val="28"/>
+          <w:szCs w:val="28"/>
+          <w:lang w:val="fr-FR"/>
+        </w:rPr>
+        <w:t>sarxos</w:t>
+      </w:r>
+      <w:r>
+        <w:rPr>
+          <w:sz w:val="28"/>
+          <w:szCs w:val="28"/>
           <w:lang w:val="fr-FR"/>
         </w:rPr>
         <w:t xml:space="preserve"> </w:t>
       </w:r>
-    </w:p>
-    <w:p>
-      <w:pPr>
-        <w:spacing w:line="240" w:lineRule="auto"/>
-        <w:rPr>
-          <w:sz w:val="28"/>
-          <w:szCs w:val="28"/>
-          <w:lang w:val="fr-FR"/>
-        </w:rPr>
-      </w:pPr>
-      <w:r>
-        <w:rPr>
-          <w:sz w:val="28"/>
-          <w:szCs w:val="28"/>
-          <w:lang w:val="fr-FR"/>
-        </w:rPr>
-        <w:t>La lecture des QR codes nous permette de faciliter la lecture du tableau et ses cases, Chaque case est caractérisé par un QR code qui déterminera sa position ainsi que le pion posé dessus.</w:t>
-      </w:r>
-    </w:p>
-    <w:p>
-      <w:pPr>
-        <w:spacing w:line="240" w:lineRule="auto"/>
-        <w:rPr>
-          <w:sz w:val="28"/>
-          <w:szCs w:val="28"/>
-          <w:lang w:val="fr-FR"/>
-        </w:rPr>
-      </w:pPr>
-    </w:p>
-    <w:p>
-      <w:pPr>
-        <w:spacing w:line="240" w:lineRule="auto"/>
-        <w:rPr>
-          <w:sz w:val="28"/>
-          <w:szCs w:val="28"/>
-          <w:u w:val="single"/>
-          <w:lang w:val="fr-FR"/>
-        </w:rPr>
-      </w:pPr>
-      <w:r>
-        <w:rPr>
-          <w:sz w:val="28"/>
-          <w:szCs w:val="28"/>
-          <w:u w:val="single"/>
-          <w:lang w:val="fr-FR"/>
-        </w:rPr>
-        <w:t>1. Démarrer</w:t>
-      </w:r>
-      <w:r>
-        <w:rPr>
-          <w:sz w:val="28"/>
-          <w:szCs w:val="28"/>
-          <w:u w:val="single"/>
-          <w:lang w:val="fr-FR"/>
-        </w:rPr>
-        <w:t xml:space="preserve"> un streaming en camera web</w:t>
-      </w:r>
-      <w:r>
-        <w:rPr>
-          <w:sz w:val="28"/>
-          <w:szCs w:val="28"/>
-          <w:u w:val="single"/>
-          <w:lang w:val="fr-FR"/>
-        </w:rPr>
-        <w:t> :</w:t>
-      </w:r>
-    </w:p>
-    <w:p>
-      <w:pPr>
-        <w:spacing w:line="240" w:lineRule="auto"/>
-        <w:rPr>
-          <w:sz w:val="28"/>
-          <w:szCs w:val="28"/>
-          <w:lang w:val="fr-FR"/>
-        </w:rPr>
-      </w:pPr>
-      <w:r>
-        <w:rPr>
-          <w:sz w:val="28"/>
-          <w:szCs w:val="28"/>
-          <w:lang w:val="fr-FR"/>
-        </w:rPr>
-        <w:tab/>
-        <w:t>-Utilisation</w:t>
-      </w:r>
-      <w:r>
-        <w:rPr>
-          <w:sz w:val="28"/>
-          <w:szCs w:val="28"/>
-          <w:lang w:val="fr-FR"/>
-        </w:rPr>
-        <w:t xml:space="preserve"> de la librairie  </w:t>
-      </w:r>
-      <w:proofErr w:type="spellStart"/>
       <w:r>
         <w:rPr>
           <w:b/>
@@ -1156,16 +1179,106 @@
           <w:szCs w:val="28"/>
           <w:lang w:val="fr-FR"/>
         </w:rPr>
-        <w:t>sarxos</w:t>
-      </w:r>
-      <w:proofErr w:type="spellEnd"/>
-      <w:r>
-        <w:rPr>
-          <w:sz w:val="28"/>
-          <w:szCs w:val="28"/>
-          <w:lang w:val="fr-FR"/>
-        </w:rPr>
-        <w:t xml:space="preserve"> </w:t>
+        <w:t>webcam</w:t>
+      </w:r>
+      <w:r>
+        <w:rPr>
+          <w:sz w:val="28"/>
+          <w:szCs w:val="28"/>
+          <w:lang w:val="fr-FR"/>
+        </w:rPr>
+        <w:t> : permettre aux webcams intégrées ou connectées via USB d'accéder directement à partir de Java, les utilisateurs peuvent lire les images directement de leur caméra.</w:t>
+      </w:r>
+    </w:p>
+    <w:p>
+      <w:pPr>
+        <w:spacing w:line="240" w:lineRule="auto"/>
+        <w:rPr>
+          <w:sz w:val="28"/>
+          <w:szCs w:val="28"/>
+          <w:lang w:val="fr-FR"/>
+        </w:rPr>
+      </w:pPr>
+      <w:r>
+        <w:rPr>
+          <w:sz w:val="28"/>
+          <w:szCs w:val="28"/>
+          <w:lang w:val="fr-FR"/>
+        </w:rPr>
+        <w:tab/>
+        <w:t>-</w:t>
+      </w:r>
+      <w:r>
+        <w:rPr>
+          <w:sz w:val="28"/>
+          <w:szCs w:val="28"/>
+          <w:lang w:val="fr-FR"/>
+        </w:rPr>
+        <w:t>Générer</w:t>
+      </w:r>
+      <w:r>
+        <w:rPr>
+          <w:sz w:val="28"/>
+          <w:szCs w:val="28"/>
+          <w:lang w:val="fr-FR"/>
+        </w:rPr>
+        <w:t xml:space="preserve"> un panel qui affiche une </w:t>
+      </w:r>
+      <w:r>
+        <w:rPr>
+          <w:sz w:val="28"/>
+          <w:szCs w:val="28"/>
+          <w:lang w:val="fr-FR"/>
+        </w:rPr>
+        <w:t>lecture vidéo en direct.</w:t>
+      </w:r>
+    </w:p>
+    <w:p>
+      <w:pPr>
+        <w:spacing w:line="240" w:lineRule="auto"/>
+        <w:rPr>
+          <w:sz w:val="28"/>
+          <w:szCs w:val="28"/>
+          <w:u w:val="single"/>
+          <w:lang w:val="fr-FR"/>
+        </w:rPr>
+      </w:pPr>
+      <w:r>
+        <w:rPr>
+          <w:sz w:val="28"/>
+          <w:szCs w:val="28"/>
+          <w:u w:val="single"/>
+          <w:lang w:val="fr-FR"/>
+        </w:rPr>
+        <w:t>2. Lecture</w:t>
+      </w:r>
+      <w:r>
+        <w:rPr>
+          <w:sz w:val="28"/>
+          <w:szCs w:val="28"/>
+          <w:u w:val="single"/>
+          <w:lang w:val="fr-FR"/>
+        </w:rPr>
+        <w:t xml:space="preserve"> du QR code : </w:t>
+      </w:r>
+    </w:p>
+    <w:p>
+      <w:pPr>
+        <w:spacing w:line="240" w:lineRule="auto"/>
+        <w:rPr>
+          <w:sz w:val="28"/>
+          <w:szCs w:val="28"/>
+          <w:lang w:val="fr-FR"/>
+        </w:rPr>
+      </w:pPr>
+      <w:r>
+        <w:rPr>
+          <w:sz w:val="28"/>
+          <w:szCs w:val="28"/>
+          <w:lang w:val="fr-FR"/>
+        </w:rPr>
+        <w:tab/>
+        <w:t xml:space="preserve">-utilisation de la librairie </w:t>
       </w:r>
       <w:r>
         <w:rPr>
@@ -1175,147 +1288,8 @@
           <w:szCs w:val="28"/>
           <w:lang w:val="fr-FR"/>
         </w:rPr>
-        <w:t>webcam</w:t>
-      </w:r>
-      <w:r>
-        <w:rPr>
-          <w:sz w:val="28"/>
-          <w:szCs w:val="28"/>
-          <w:lang w:val="fr-FR"/>
-        </w:rPr>
-        <w:t xml:space="preserve"> : </w:t>
-      </w:r>
-      <w:r>
-        <w:rPr>
-          <w:sz w:val="28"/>
-          <w:szCs w:val="28"/>
-          <w:lang w:val="fr-FR"/>
-        </w:rPr>
-        <w:t xml:space="preserve">permettre aux webcams intégrées ou connectées via USB d'accéder directement à partir de Java, les utilisateurs peuvent lire les images </w:t>
-      </w:r>
-      <w:r>
-        <w:rPr>
-          <w:sz w:val="28"/>
-          <w:szCs w:val="28"/>
-          <w:lang w:val="fr-FR"/>
-        </w:rPr>
-        <w:t>directement de leur</w:t>
-      </w:r>
-      <w:r>
-        <w:rPr>
-          <w:sz w:val="28"/>
-          <w:szCs w:val="28"/>
-          <w:lang w:val="fr-FR"/>
-        </w:rPr>
-        <w:t xml:space="preserve"> caméra</w:t>
-      </w:r>
-      <w:r>
-        <w:rPr>
-          <w:sz w:val="28"/>
-          <w:szCs w:val="28"/>
-          <w:lang w:val="fr-FR"/>
-        </w:rPr>
-        <w:t>.</w:t>
-      </w:r>
-    </w:p>
-    <w:p>
-      <w:pPr>
-        <w:spacing w:line="240" w:lineRule="auto"/>
-        <w:rPr>
-          <w:sz w:val="28"/>
-          <w:szCs w:val="28"/>
-          <w:lang w:val="fr-FR"/>
-        </w:rPr>
-      </w:pPr>
-      <w:r>
-        <w:rPr>
-          <w:sz w:val="28"/>
-          <w:szCs w:val="28"/>
-          <w:lang w:val="fr-FR"/>
-        </w:rPr>
-        <w:tab/>
-        <w:t>-</w:t>
-      </w:r>
-      <w:r>
-        <w:rPr>
-          <w:sz w:val="28"/>
-          <w:szCs w:val="28"/>
-          <w:lang w:val="fr-FR"/>
-        </w:rPr>
-        <w:t>Générer</w:t>
-      </w:r>
-      <w:r>
-        <w:rPr>
-          <w:sz w:val="28"/>
-          <w:szCs w:val="28"/>
-          <w:lang w:val="fr-FR"/>
-        </w:rPr>
-        <w:t xml:space="preserve"> un panel qui affiche une </w:t>
-      </w:r>
-      <w:r>
-        <w:rPr>
-          <w:sz w:val="28"/>
-          <w:szCs w:val="28"/>
-          <w:lang w:val="fr-FR"/>
-        </w:rPr>
-        <w:t>lecture vidéo en direct.</w:t>
-      </w:r>
-    </w:p>
-    <w:p>
-      <w:pPr>
-        <w:spacing w:line="240" w:lineRule="auto"/>
-        <w:rPr>
-          <w:sz w:val="28"/>
-          <w:szCs w:val="28"/>
-          <w:u w:val="single"/>
-          <w:lang w:val="fr-FR"/>
-        </w:rPr>
-      </w:pPr>
-      <w:r>
-        <w:rPr>
-          <w:sz w:val="28"/>
-          <w:szCs w:val="28"/>
-          <w:u w:val="single"/>
-          <w:lang w:val="fr-FR"/>
-        </w:rPr>
-        <w:t>2. Lecture</w:t>
-      </w:r>
-      <w:r>
-        <w:rPr>
-          <w:sz w:val="28"/>
-          <w:szCs w:val="28"/>
-          <w:u w:val="single"/>
-          <w:lang w:val="fr-FR"/>
-        </w:rPr>
-        <w:t xml:space="preserve"> du QR code : </w:t>
-      </w:r>
-    </w:p>
-    <w:p>
-      <w:pPr>
-        <w:spacing w:line="240" w:lineRule="auto"/>
-        <w:rPr>
-          <w:sz w:val="28"/>
-          <w:szCs w:val="28"/>
-          <w:lang w:val="fr-FR"/>
-        </w:rPr>
-      </w:pPr>
-      <w:r>
-        <w:rPr>
-          <w:sz w:val="28"/>
-          <w:szCs w:val="28"/>
-          <w:lang w:val="fr-FR"/>
-        </w:rPr>
-        <w:tab/>
-      </w:r>
-      <w:r>
-        <w:rPr>
-          <w:sz w:val="28"/>
-          <w:szCs w:val="28"/>
-          <w:lang w:val="fr-FR"/>
-        </w:rPr>
-        <w:t xml:space="preserve">-utilisation de la librairie </w:t>
-      </w:r>
-      <w:proofErr w:type="spellStart"/>
+        <w:t>ZX</w:t>
+      </w:r>
       <w:r>
         <w:rPr>
           <w:b/>
@@ -1324,7 +1298,7 @@
           <w:szCs w:val="28"/>
           <w:lang w:val="fr-FR"/>
         </w:rPr>
-        <w:t>ZX</w:t>
+        <w:t>ing</w:t>
       </w:r>
       <w:r>
         <w:rPr>
@@ -1334,17 +1308,6 @@
           <w:szCs w:val="28"/>
           <w:lang w:val="fr-FR"/>
         </w:rPr>
-        <w:t>ing</w:t>
-      </w:r>
-      <w:proofErr w:type="spellEnd"/>
-      <w:r>
-        <w:rPr>
-          <w:b/>
-          <w:bCs/>
-          <w:sz w:val="28"/>
-          <w:szCs w:val="28"/>
-          <w:lang w:val="fr-FR"/>
-        </w:rPr>
         <w:t xml:space="preserve"> : </w:t>
       </w:r>
       <w:r>
@@ -1353,18 +1316,16 @@
           <w:szCs w:val="28"/>
           <w:lang w:val="fr-FR"/>
         </w:rPr>
-        <w:t>-</w:t>
-      </w:r>
-      <w:proofErr w:type="spellStart"/>
-      <w:r>
-        <w:rPr>
-          <w:sz w:val="28"/>
-          <w:szCs w:val="28"/>
-          <w:lang w:val="fr-FR"/>
-        </w:rPr>
-        <w:t>zebra</w:t>
-      </w:r>
-      <w:proofErr w:type="spellEnd"/>
+        <w:t xml:space="preserve">-zebra crossing-  </w:t>
+      </w:r>
+      <w:r>
+        <w:rPr>
+          <w:sz w:val="28"/>
+          <w:szCs w:val="28"/>
+          <w:lang w:val="fr-FR"/>
+        </w:rPr>
+        <w:t>est une</w:t>
+      </w:r>
       <w:r>
         <w:rPr>
           <w:sz w:val="28"/>
@@ -1373,63 +1334,21 @@
         </w:rPr>
         <w:t xml:space="preserve"> </w:t>
       </w:r>
-      <w:proofErr w:type="spellStart"/>
-      <w:r>
-        <w:rPr>
-          <w:sz w:val="28"/>
-          <w:szCs w:val="28"/>
-          <w:lang w:val="fr-FR"/>
-        </w:rPr>
-        <w:t>crossing</w:t>
-      </w:r>
-      <w:proofErr w:type="spellEnd"/>
-      <w:r>
-        <w:rPr>
-          <w:sz w:val="28"/>
-          <w:szCs w:val="28"/>
-          <w:lang w:val="fr-FR"/>
-        </w:rPr>
-        <w:t xml:space="preserve">-  </w:t>
-      </w:r>
-      <w:r>
-        <w:rPr>
-          <w:sz w:val="28"/>
-          <w:szCs w:val="28"/>
-          <w:lang w:val="fr-FR"/>
-        </w:rPr>
-        <w:t>est une</w:t>
-      </w:r>
-      <w:r>
-        <w:rPr>
-          <w:sz w:val="28"/>
-          <w:szCs w:val="28"/>
-          <w:lang w:val="fr-FR"/>
-        </w:rPr>
-        <w:t xml:space="preserve"> </w:t>
-      </w:r>
-      <w:r>
-        <w:rPr>
-          <w:sz w:val="28"/>
-          <w:szCs w:val="28"/>
-          <w:lang w:val="fr-FR"/>
-        </w:rPr>
-        <w:t>open-source</w:t>
-      </w:r>
-      <w:r>
-        <w:rPr>
-          <w:sz w:val="28"/>
-          <w:szCs w:val="28"/>
-          <w:lang w:val="fr-FR"/>
-        </w:rPr>
-        <w:t xml:space="preserve"> librairie</w:t>
-      </w:r>
-      <w:r>
-        <w:rPr>
-          <w:sz w:val="28"/>
-          <w:szCs w:val="28"/>
-          <w:lang w:val="fr-FR"/>
-        </w:rPr>
-        <w:t>,</w:t>
+      <w:r>
+        <w:rPr>
+          <w:sz w:val="28"/>
+          <w:szCs w:val="28"/>
+          <w:lang w:val="fr-FR"/>
+        </w:rPr>
+        <w:t>librairie</w:t>
+      </w:r>
+      <w:r>
+        <w:rPr>
+          <w:sz w:val="28"/>
+          <w:szCs w:val="28"/>
+          <w:lang w:val="fr-FR"/>
+        </w:rPr>
+        <w:t xml:space="preserve"> open-source,</w:t>
       </w:r>
       <w:r>
         <w:rPr>
@@ -1445,7 +1364,15 @@
           <w:szCs w:val="28"/>
           <w:lang w:val="fr-FR"/>
         </w:rPr>
-        <w:t xml:space="preserve"> multi-format</w:t>
+        <w:t xml:space="preserve">codes-barres </w:t>
+      </w:r>
+      <w:r>
+        <w:rPr>
+          <w:sz w:val="28"/>
+          <w:szCs w:val="28"/>
+          <w:lang w:val="fr-FR"/>
+        </w:rPr>
+        <w:t>multi-format</w:t>
       </w:r>
       <w:r>
         <w:rPr>
@@ -1461,15 +1388,7 @@
           <w:szCs w:val="28"/>
           <w:lang w:val="fr-FR"/>
         </w:rPr>
-        <w:t xml:space="preserve"> 1D/2D barcode</w:t>
-      </w:r>
-      <w:r>
-        <w:rPr>
-          <w:sz w:val="28"/>
-          <w:szCs w:val="28"/>
-          <w:lang w:val="fr-FR"/>
-        </w:rPr>
-        <w:t>s</w:t>
+        <w:t xml:space="preserve"> 1D/2D</w:t>
       </w:r>
       <w:r>
         <w:rPr>
@@ -1493,15 +1412,7 @@
           <w:szCs w:val="28"/>
           <w:lang w:val="fr-FR"/>
         </w:rPr>
-        <w:t xml:space="preserve"> en</w:t>
-      </w:r>
-      <w:r>
-        <w:rPr>
-          <w:sz w:val="28"/>
-          <w:szCs w:val="28"/>
-          <w:lang w:val="fr-FR"/>
-        </w:rPr>
-        <w:t xml:space="preserve"> Java.</w:t>
+        <w:t xml:space="preserve"> en Java.</w:t>
       </w:r>
     </w:p>
     <w:p>
@@ -1520,13 +1431,6 @@
           <w:lang w:val="fr-FR"/>
         </w:rPr>
         <w:tab/>
-      </w:r>
-      <w:r>
-        <w:rPr>
-          <w:sz w:val="28"/>
-          <w:szCs w:val="28"/>
-          <w:lang w:val="fr-FR"/>
-        </w:rPr>
         <w:t>- capture</w:t>
       </w:r>
       <w:r>
@@ -1570,6 +1474,7 @@
           <w:color w:val="FFFFFF" w:themeColor="background1"/>
           <w:sz w:val="20"/>
           <w:szCs w:val="20"/>
+          <w:lang w:val="fr-FR"/>
         </w:rPr>
       </w:pPr>
       <w:r>
@@ -1588,7 +1493,6 @@
         </w:rPr>
         <w:tab/>
       </w:r>
-      <w:proofErr w:type="gramStart"/>
       <w:r>
         <w:rPr>
           <w:rFonts w:ascii="Consolas" w:hAnsi="Consolas" w:cs="Consolas"/>
@@ -1596,19 +1500,9 @@
           <w:sz w:val="20"/>
           <w:szCs w:val="20"/>
           <w:highlight w:val="blue"/>
-        </w:rPr>
-        <w:t>result</w:t>
-      </w:r>
-      <w:proofErr w:type="gramEnd"/>
-      <w:r>
-        <w:rPr>
-          <w:rFonts w:ascii="Consolas" w:hAnsi="Consolas" w:cs="Consolas"/>
-          <w:color w:val="FFFFFF" w:themeColor="background1"/>
-          <w:sz w:val="20"/>
-          <w:szCs w:val="20"/>
-          <w:highlight w:val="blue"/>
-        </w:rPr>
-        <w:t xml:space="preserve"> = </w:t>
+          <w:lang w:val="fr-FR"/>
+        </w:rPr>
+        <w:t xml:space="preserve">result = </w:t>
       </w:r>
       <w:r>
         <w:rPr>
@@ -1619,6 +1513,7 @@
           <w:sz w:val="20"/>
           <w:szCs w:val="20"/>
           <w:highlight w:val="blue"/>
+          <w:lang w:val="fr-FR"/>
         </w:rPr>
         <w:t>new</w:t>
       </w:r>
@@ -1629,59 +1524,30 @@
           <w:sz w:val="20"/>
           <w:szCs w:val="20"/>
           <w:highlight w:val="blue"/>
-        </w:rPr>
-        <w:t xml:space="preserve"> </w:t>
-      </w:r>
-      <w:proofErr w:type="spellStart"/>
+          <w:lang w:val="fr-FR"/>
+        </w:rPr>
+        <w:t xml:space="preserve"> MultiFormatReader().decode(bitmap);</w:t>
+      </w:r>
+    </w:p>
+    <w:p>
+      <w:pPr>
+        <w:spacing w:line="240" w:lineRule="auto"/>
+        <w:rPr>
+          <w:color w:val="FFFFFF" w:themeColor="background1"/>
+          <w:sz w:val="28"/>
+          <w:szCs w:val="28"/>
+          <w:lang w:val="fr-FR"/>
+        </w:rPr>
+      </w:pPr>
       <w:r>
         <w:rPr>
           <w:rFonts w:ascii="Consolas" w:hAnsi="Consolas" w:cs="Consolas"/>
           <w:color w:val="FFFFFF" w:themeColor="background1"/>
           <w:sz w:val="20"/>
           <w:szCs w:val="20"/>
-          <w:highlight w:val="blue"/>
-        </w:rPr>
-        <w:t>MultiFormatReader</w:t>
-      </w:r>
-      <w:proofErr w:type="spellEnd"/>
-      <w:r>
-        <w:rPr>
-          <w:rFonts w:ascii="Consolas" w:hAnsi="Consolas" w:cs="Consolas"/>
-          <w:color w:val="FFFFFF" w:themeColor="background1"/>
-          <w:sz w:val="20"/>
-          <w:szCs w:val="20"/>
-          <w:highlight w:val="blue"/>
-        </w:rPr>
-        <w:t>().decode(bitmap);</w:t>
-      </w:r>
-    </w:p>
-    <w:p>
-      <w:pPr>
-        <w:spacing w:line="240" w:lineRule="auto"/>
-        <w:rPr>
-          <w:color w:val="FFFFFF" w:themeColor="background1"/>
-          <w:sz w:val="28"/>
-          <w:szCs w:val="28"/>
-          <w:lang w:val="fr-FR"/>
-        </w:rPr>
-      </w:pPr>
-      <w:r>
-        <w:rPr>
-          <w:rFonts w:ascii="Consolas" w:hAnsi="Consolas" w:cs="Consolas"/>
-          <w:color w:val="FFFFFF" w:themeColor="background1"/>
-          <w:sz w:val="20"/>
-          <w:szCs w:val="20"/>
+          <w:lang w:val="fr-FR"/>
         </w:rPr>
         <w:tab/>
-      </w:r>
-      <w:r>
-        <w:rPr>
-          <w:rFonts w:ascii="Consolas" w:hAnsi="Consolas" w:cs="Consolas"/>
-          <w:color w:val="FFFFFF" w:themeColor="background1"/>
-          <w:sz w:val="20"/>
-          <w:szCs w:val="20"/>
-          <w:lang w:val="fr-FR"/>
-        </w:rPr>
         <w:t>-</w:t>
       </w:r>
     </w:p>
@@ -1701,13 +1567,6 @@
           <w:lang w:val="fr-FR"/>
         </w:rPr>
         <w:tab/>
-      </w:r>
-      <w:r>
-        <w:rPr>
-          <w:sz w:val="28"/>
-          <w:szCs w:val="28"/>
-          <w:lang w:val="fr-FR"/>
-        </w:rPr>
         <w:t xml:space="preserve">-utilisation </w:t>
       </w:r>
       <w:r>
@@ -1745,27 +1604,33 @@
     </w:p>
     <w:p>
       <w:pPr>
-        <w:spacing w:line="240" w:lineRule="auto"/>
-        <w:rPr>
-          <w:sz w:val="28"/>
-          <w:szCs w:val="28"/>
-          <w:lang w:val="fr-FR"/>
-        </w:rPr>
-      </w:pPr>
-    </w:p>
-    <w:p>
-      <w:pPr>
-        <w:spacing w:line="240" w:lineRule="auto"/>
-        <w:rPr>
-          <w:sz w:val="28"/>
-          <w:szCs w:val="28"/>
-          <w:lang w:val="fr-FR"/>
-        </w:rPr>
-      </w:pPr>
-    </w:p>
-    <w:p>
-      <w:pPr>
-        <w:spacing w:line="240" w:lineRule="auto"/>
+        <w:rPr>
+          <w:sz w:val="28"/>
+          <w:szCs w:val="28"/>
+          <w:lang w:val="fr-FR"/>
+        </w:rPr>
+      </w:pPr>
+    </w:p>
+    <w:p>
+      <w:pPr>
+        <w:rPr>
+          <w:sz w:val="28"/>
+          <w:szCs w:val="28"/>
+          <w:lang w:val="fr-FR"/>
+        </w:rPr>
+      </w:pPr>
+    </w:p>
+    <w:p>
+      <w:pPr>
+        <w:rPr>
+          <w:sz w:val="28"/>
+          <w:szCs w:val="28"/>
+          <w:lang w:val="fr-FR"/>
+        </w:rPr>
+      </w:pPr>
+    </w:p>
+    <w:p>
+      <w:pPr>
         <w:rPr>
           <w:b/>
           <w:bCs/>
@@ -1775,10 +1640,9 @@
           <w:lang w:val="fr-FR"/>
         </w:rPr>
       </w:pPr>
-    </w:p>
-    <w:p>
-      <w:pPr>
-        <w:spacing w:line="240" w:lineRule="auto"/>
+      <w:bookmarkStart w:id="0" w:name="_GoBack"/>
+      <w:bookmarkEnd w:id="0"/>
+      <w:r>
         <w:rPr>
           <w:b/>
           <w:bCs/>
@@ -1787,8 +1651,12 @@
           <w:u w:val="single"/>
           <w:lang w:val="fr-FR"/>
         </w:rPr>
-      </w:pPr>
-      <w:r>
+        <w:br w:type="page"/>
+      </w:r>
+    </w:p>
+    <w:p>
+      <w:pPr>
+        <w:spacing w:line="240" w:lineRule="auto"/>
         <w:rPr>
           <w:b/>
           <w:bCs/>
@@ -1797,9 +1665,7 @@
           <w:u w:val="single"/>
           <w:lang w:val="fr-FR"/>
         </w:rPr>
-        <w:lastRenderedPageBreak/>
-        <w:t>Partie I</w:t>
-      </w:r>
+      </w:pPr>
       <w:r>
         <w:rPr>
           <w:b/>
@@ -1809,7 +1675,8 @@
           <w:u w:val="single"/>
           <w:lang w:val="fr-FR"/>
         </w:rPr>
-        <w:t xml:space="preserve">I : </w:t>
+        <w:lastRenderedPageBreak/>
+        <w:t xml:space="preserve">Partie II : </w:t>
       </w:r>
       <w:r>
         <w:rPr>
@@ -1870,7 +1737,39 @@
           <w:szCs w:val="28"/>
           <w:lang w:val="fr-FR"/>
         </w:rPr>
-        <w:t xml:space="preserve"> permet de calibrer une image suivant la lecture de ses coins aussi que les lignes </w:t>
+        <w:t xml:space="preserve"> permet de </w:t>
+      </w:r>
+      <w:r>
+        <w:rPr>
+          <w:sz w:val="28"/>
+          <w:szCs w:val="28"/>
+          <w:lang w:val="fr-FR"/>
+        </w:rPr>
+        <w:t>quadriller une grille en lisant chacun</w:t>
+      </w:r>
+      <w:r>
+        <w:rPr>
+          <w:sz w:val="28"/>
+          <w:szCs w:val="28"/>
+          <w:lang w:val="fr-FR"/>
+        </w:rPr>
+        <w:t xml:space="preserve"> de ses coins </w:t>
+      </w:r>
+      <w:r>
+        <w:rPr>
+          <w:sz w:val="28"/>
+          <w:szCs w:val="28"/>
+          <w:lang w:val="fr-FR"/>
+        </w:rPr>
+        <w:t xml:space="preserve">et </w:t>
+      </w:r>
+      <w:r>
+        <w:rPr>
+          <w:sz w:val="28"/>
+          <w:szCs w:val="28"/>
+          <w:lang w:val="fr-FR"/>
+        </w:rPr>
+        <w:t xml:space="preserve">les lignes </w:t>
       </w:r>
       <w:r>
         <w:rPr>
@@ -1886,23 +1785,87 @@
           <w:szCs w:val="28"/>
           <w:lang w:val="fr-FR"/>
         </w:rPr>
-        <w:t xml:space="preserve"> l’</w:t>
-      </w:r>
-      <w:r>
-        <w:rPr>
-          <w:sz w:val="28"/>
-          <w:szCs w:val="28"/>
-          <w:lang w:val="fr-FR"/>
-        </w:rPr>
-        <w:t>image. Dans</w:t>
-      </w:r>
-      <w:r>
-        <w:rPr>
-          <w:sz w:val="28"/>
-          <w:szCs w:val="28"/>
-          <w:lang w:val="fr-FR"/>
-        </w:rPr>
-        <w:t xml:space="preserve"> ce cas on a utilisé un</w:t>
+        <w:t xml:space="preserve"> </w:t>
+      </w:r>
+      <w:r>
+        <w:rPr>
+          <w:sz w:val="28"/>
+          <w:szCs w:val="28"/>
+          <w:lang w:val="fr-FR"/>
+        </w:rPr>
+        <w:t>la grille</w:t>
+      </w:r>
+      <w:r>
+        <w:rPr>
+          <w:sz w:val="28"/>
+          <w:szCs w:val="28"/>
+          <w:lang w:val="fr-FR"/>
+        </w:rPr>
+        <w:t>. Dans</w:t>
+      </w:r>
+      <w:r>
+        <w:rPr>
+          <w:sz w:val="28"/>
+          <w:szCs w:val="28"/>
+          <w:lang w:val="fr-FR"/>
+        </w:rPr>
+        <w:t xml:space="preserve"> nos</w:t>
+      </w:r>
+      <w:r>
+        <w:rPr>
+          <w:sz w:val="28"/>
+          <w:szCs w:val="28"/>
+          <w:lang w:val="fr-FR"/>
+        </w:rPr>
+        <w:t xml:space="preserve"> </w:t>
+      </w:r>
+      <w:r>
+        <w:rPr>
+          <w:sz w:val="28"/>
+          <w:szCs w:val="28"/>
+          <w:lang w:val="fr-FR"/>
+        </w:rPr>
+        <w:t xml:space="preserve">tests </w:t>
+      </w:r>
+      <w:r>
+        <w:rPr>
+          <w:sz w:val="28"/>
+          <w:szCs w:val="28"/>
+          <w:lang w:val="fr-FR"/>
+        </w:rPr>
+        <w:t>n</w:t>
+      </w:r>
+      <w:r>
+        <w:rPr>
+          <w:sz w:val="28"/>
+          <w:szCs w:val="28"/>
+          <w:lang w:val="fr-FR"/>
+        </w:rPr>
+        <w:t>ous</w:t>
+      </w:r>
+      <w:r>
+        <w:rPr>
+          <w:sz w:val="28"/>
+          <w:szCs w:val="28"/>
+          <w:lang w:val="fr-FR"/>
+        </w:rPr>
+        <w:t xml:space="preserve"> a</w:t>
+      </w:r>
+      <w:r>
+        <w:rPr>
+          <w:sz w:val="28"/>
+          <w:szCs w:val="28"/>
+          <w:lang w:val="fr-FR"/>
+        </w:rPr>
+        <w:t>vons</w:t>
+      </w:r>
+      <w:r>
+        <w:rPr>
+          <w:sz w:val="28"/>
+          <w:szCs w:val="28"/>
+          <w:lang w:val="fr-FR"/>
+        </w:rPr>
+        <w:t xml:space="preserve"> utilisé un</w:t>
       </w:r>
       <w:r>
         <w:rPr>
@@ -1934,7 +1897,39 @@
           <w:szCs w:val="28"/>
           <w:lang w:val="fr-FR"/>
         </w:rPr>
-        <w:t xml:space="preserve"> en se basant sur les coins et les lignes verticaux et horizontaux d’un tableau. (Echiquier de 9x6</w:t>
+        <w:t xml:space="preserve"> en se basant sur le</w:t>
+      </w:r>
+      <w:r>
+        <w:rPr>
+          <w:sz w:val="28"/>
+          <w:szCs w:val="28"/>
+          <w:lang w:val="fr-FR"/>
+        </w:rPr>
+        <w:t>s coins et les lignes verticales et horizontales</w:t>
+      </w:r>
+      <w:r>
+        <w:rPr>
+          <w:sz w:val="28"/>
+          <w:szCs w:val="28"/>
+          <w:lang w:val="fr-FR"/>
+        </w:rPr>
+        <w:t xml:space="preserve"> d’un tableau</w:t>
+      </w:r>
+      <w:r>
+        <w:rPr>
+          <w:sz w:val="28"/>
+          <w:szCs w:val="28"/>
+          <w:lang w:val="fr-FR"/>
+        </w:rPr>
+        <w:t xml:space="preserve"> pris en photo</w:t>
+      </w:r>
+      <w:r>
+        <w:rPr>
+          <w:sz w:val="28"/>
+          <w:szCs w:val="28"/>
+          <w:lang w:val="fr-FR"/>
+        </w:rPr>
+        <w:t>. (Echiquier de 9x6</w:t>
       </w:r>
       <w:r>
         <w:rPr>
@@ -1994,89 +1989,25 @@
           <w:szCs w:val="28"/>
           <w:lang w:val="fr-FR"/>
         </w:rPr>
-        <w:t xml:space="preserve">//explications </w:t>
-      </w:r>
-      <w:proofErr w:type="spellStart"/>
-      <w:r>
-        <w:rPr>
-          <w:sz w:val="28"/>
-          <w:szCs w:val="28"/>
-          <w:lang w:val="fr-FR"/>
-        </w:rPr>
-        <w:t>methodes</w:t>
-      </w:r>
-      <w:proofErr w:type="spellEnd"/>
-    </w:p>
-    <w:p>
-      <w:pPr>
-        <w:spacing w:line="240" w:lineRule="auto"/>
-        <w:rPr>
-          <w:sz w:val="28"/>
-          <w:szCs w:val="28"/>
-          <w:lang w:val="fr-FR"/>
-        </w:rPr>
-      </w:pPr>
-      <w:r>
-        <w:rPr>
-          <w:sz w:val="28"/>
-          <w:szCs w:val="28"/>
-          <w:lang w:val="fr-FR"/>
-        </w:rPr>
-        <w:t xml:space="preserve">//Utilisation de </w:t>
-      </w:r>
-      <w:proofErr w:type="spellStart"/>
-      <w:r>
-        <w:rPr>
-          <w:sz w:val="28"/>
-          <w:szCs w:val="28"/>
-          <w:lang w:val="fr-FR"/>
-        </w:rPr>
-        <w:t>JavaFX</w:t>
-      </w:r>
-      <w:proofErr w:type="spellEnd"/>
-      <w:r>
-        <w:rPr>
-          <w:sz w:val="28"/>
-          <w:szCs w:val="28"/>
-          <w:lang w:val="fr-FR"/>
-        </w:rPr>
-        <w:t xml:space="preserve"> pour l’affichage </w:t>
-      </w:r>
-      <w:proofErr w:type="spellStart"/>
-      <w:r>
-        <w:rPr>
-          <w:sz w:val="28"/>
-          <w:szCs w:val="28"/>
-          <w:lang w:val="fr-FR"/>
-        </w:rPr>
-        <w:t>xml</w:t>
-      </w:r>
-      <w:proofErr w:type="spellEnd"/>
-      <w:r>
-        <w:rPr>
-          <w:sz w:val="28"/>
-          <w:szCs w:val="28"/>
-          <w:lang w:val="fr-FR"/>
-        </w:rPr>
-        <w:t xml:space="preserve"> (librairie </w:t>
-      </w:r>
-      <w:proofErr w:type="spellStart"/>
-      <w:r>
-        <w:rPr>
-          <w:sz w:val="28"/>
-          <w:szCs w:val="28"/>
-          <w:lang w:val="fr-FR"/>
-        </w:rPr>
-        <w:t>xml</w:t>
-      </w:r>
-      <w:proofErr w:type="spellEnd"/>
-      <w:r>
-        <w:rPr>
-          <w:sz w:val="28"/>
-          <w:szCs w:val="28"/>
-          <w:lang w:val="fr-FR"/>
-        </w:rPr>
-        <w:t>)</w:t>
+        <w:t>//explications methodes</w:t>
+      </w:r>
+    </w:p>
+    <w:p>
+      <w:pPr>
+        <w:spacing w:line="240" w:lineRule="auto"/>
+        <w:rPr>
+          <w:sz w:val="28"/>
+          <w:szCs w:val="28"/>
+          <w:lang w:val="fr-FR"/>
+        </w:rPr>
+      </w:pPr>
+      <w:r>
+        <w:rPr>
+          <w:sz w:val="28"/>
+          <w:szCs w:val="28"/>
+          <w:lang w:val="fr-FR"/>
+        </w:rPr>
+        <w:t>//Utilisation de JavaFX pour l’affichage xml (librairie xml)</w:t>
       </w:r>
     </w:p>
     <w:p>
@@ -2112,15 +2043,42 @@
           <w:szCs w:val="28"/>
           <w:lang w:val="fr-FR"/>
         </w:rPr>
-        <w:t xml:space="preserve">//ligne de codes </w:t>
-      </w:r>
-      <w:r>
-        <w:rPr>
-          <w:sz w:val="28"/>
-          <w:szCs w:val="28"/>
-          <w:lang w:val="fr-FR"/>
-        </w:rPr>
-        <w:br/>
+        <w:t>//ligne de codes</w:t>
+      </w:r>
+      <w:r>
+        <w:rPr>
+          <w:sz w:val="28"/>
+          <w:szCs w:val="28"/>
+          <w:lang w:val="fr-FR"/>
+        </w:rPr>
+        <w:t xml:space="preserve"> </w:t>
+      </w:r>
+    </w:p>
+    <w:p>
+      <w:pPr>
+        <w:spacing w:line="240" w:lineRule="auto"/>
+        <w:rPr>
+          <w:sz w:val="28"/>
+          <w:szCs w:val="28"/>
+          <w:lang w:val="fr-FR"/>
+        </w:rPr>
+      </w:pPr>
+    </w:p>
+    <w:p>
+      <w:pPr>
+        <w:rPr>
+          <w:sz w:val="28"/>
+          <w:szCs w:val="28"/>
+          <w:lang w:val="fr-FR"/>
+        </w:rPr>
+      </w:pPr>
+      <w:r>
+        <w:rPr>
+          <w:sz w:val="28"/>
+          <w:szCs w:val="28"/>
+          <w:lang w:val="fr-FR"/>
+        </w:rPr>
+        <w:br w:type="page"/>
       </w:r>
     </w:p>
     <w:p>
@@ -2137,54 +2095,36 @@
       </w:pPr>
       <w:r>
         <w:rPr>
-          <w:sz w:val="28"/>
-          <w:szCs w:val="28"/>
-          <w:lang w:val="fr-FR"/>
-        </w:rPr>
-        <w:t xml:space="preserve"> </w:t>
-      </w:r>
-    </w:p>
-    <w:p>
-      <w:pPr>
-        <w:spacing w:line="240" w:lineRule="auto"/>
-        <w:rPr>
-          <w:sz w:val="28"/>
-          <w:szCs w:val="28"/>
-          <w:lang w:val="fr-FR"/>
-        </w:rPr>
-      </w:pPr>
-    </w:p>
-    <w:p>
-      <w:pPr>
-        <w:spacing w:line="240" w:lineRule="auto"/>
-        <w:rPr>
-          <w:color w:val="FF0000"/>
-          <w:sz w:val="44"/>
-          <w:szCs w:val="44"/>
+          <w:b/>
+          <w:bCs/>
+          <w:sz w:val="36"/>
+          <w:szCs w:val="36"/>
           <w:u w:val="single"/>
           <w:lang w:val="fr-FR"/>
         </w:rPr>
-      </w:pPr>
-    </w:p>
-    <w:p>
-      <w:pPr>
-        <w:spacing w:line="240" w:lineRule="auto"/>
-        <w:rPr>
-          <w:color w:val="FF0000"/>
-          <w:sz w:val="44"/>
-          <w:szCs w:val="44"/>
+        <w:lastRenderedPageBreak/>
+        <w:t>Partie 3</w:t>
+      </w:r>
+      <w:r>
+        <w:rPr>
+          <w:b/>
+          <w:bCs/>
+          <w:sz w:val="36"/>
+          <w:szCs w:val="36"/>
           <w:u w:val="single"/>
           <w:lang w:val="fr-FR"/>
         </w:rPr>
-      </w:pPr>
-    </w:p>
-    <w:p>
-      <w:pPr>
-        <w:spacing w:line="240" w:lineRule="auto"/>
-        <w:rPr>
-          <w:color w:val="FF0000"/>
-          <w:sz w:val="44"/>
-          <w:szCs w:val="44"/>
+        <w:t xml:space="preserve"> : Moteur de Jeu </w:t>
+      </w:r>
+    </w:p>
+    <w:p>
+      <w:pPr>
+        <w:spacing w:line="240" w:lineRule="auto"/>
+        <w:rPr>
+          <w:b/>
+          <w:bCs/>
+          <w:sz w:val="36"/>
+          <w:szCs w:val="36"/>
           <w:u w:val="single"/>
           <w:lang w:val="fr-FR"/>
         </w:rPr>
@@ -2194,25 +2134,19 @@
       <w:pPr>
         <w:spacing w:line="240" w:lineRule="auto"/>
         <w:rPr>
-          <w:color w:val="FF0000"/>
-          <w:sz w:val="44"/>
-          <w:szCs w:val="44"/>
-          <w:u w:val="single"/>
-          <w:lang w:val="fr-FR"/>
-        </w:rPr>
-      </w:pPr>
-    </w:p>
-    <w:p>
-      <w:pPr>
-        <w:spacing w:line="240" w:lineRule="auto"/>
-        <w:rPr>
-          <w:color w:val="FF0000"/>
-          <w:sz w:val="44"/>
-          <w:szCs w:val="44"/>
-          <w:u w:val="single"/>
-          <w:lang w:val="fr-FR"/>
-        </w:rPr>
-      </w:pPr>
+          <w:sz w:val="28"/>
+          <w:szCs w:val="28"/>
+          <w:lang w:val="fr-FR"/>
+        </w:rPr>
+      </w:pPr>
+      <w:r>
+        <w:rPr>
+          <w:sz w:val="28"/>
+          <w:szCs w:val="28"/>
+          <w:lang w:val="fr-FR"/>
+        </w:rPr>
+        <w:t>Pour gérer le jeu dans un premier temps, nous avons recherché une API de Jeu de Dames, avec pour objectif de l’adapter à la réalité augmentée. Le choix d’une API permet de se concentrer sur la partie réalité augmentée, le cœur du projet.</w:t>
+      </w:r>
     </w:p>
     <w:sectPr>
       <w:pgSz w:w="11906" w:h="16838"/>
@@ -2225,7 +2159,7 @@
 </file>
 
 <file path=word/endnotes.xml><?xml version="1.0" encoding="utf-8"?>
-<w:endnotes xmlns:ve="http://schemas.openxmlformats.org/markup-compatibility/2006" xmlns:o="urn:schemas-microsoft-com:office:office" xmlns:r="http://schemas.openxmlformats.org/officeDocument/2006/relationships" xmlns:m="http://schemas.openxmlformats.org/officeDocument/2006/math" xmlns:v="urn:schemas-microsoft-com:vml" xmlns:wp="http://schemas.openxmlformats.org/drawingml/2006/wordprocessingDrawing" xmlns:w10="urn:schemas-microsoft-com:office:word" xmlns:w="http://schemas.openxmlformats.org/wordprocessingml/2006/main" xmlns:wne="http://schemas.microsoft.com/office/word/2006/wordml">
+<w:endnotes xmlns:wpc="http://schemas.microsoft.com/office/word/2010/wordprocessingCanvas" xmlns:mc="http://schemas.openxmlformats.org/markup-compatibility/2006" xmlns:o="urn:schemas-microsoft-com:office:office" xmlns:r="http://schemas.openxmlformats.org/officeDocument/2006/relationships" xmlns:m="http://schemas.openxmlformats.org/officeDocument/2006/math" xmlns:v="urn:schemas-microsoft-com:vml" xmlns:wp14="http://schemas.microsoft.com/office/word/2010/wordprocessingDrawing" xmlns:wp="http://schemas.openxmlformats.org/drawingml/2006/wordprocessingDrawing" xmlns:w10="urn:schemas-microsoft-com:office:word" xmlns:w="http://schemas.openxmlformats.org/wordprocessingml/2006/main" xmlns:w14="http://schemas.microsoft.com/office/word/2010/wordml" xmlns:w15="http://schemas.microsoft.com/office/word/2012/wordml" xmlns:wpg="http://schemas.microsoft.com/office/word/2010/wordprocessingGroup" xmlns:wpi="http://schemas.microsoft.com/office/word/2010/wordprocessingInk" xmlns:wne="http://schemas.microsoft.com/office/word/2006/wordml" xmlns:wps="http://schemas.microsoft.com/office/word/2010/wordprocessingShape" mc:Ignorable="w14 w15 wp14">
   <w:endnote w:type="separator" w:id="-1">
     <w:p>
       <w:pPr>
@@ -2250,7 +2184,7 @@
 </file>
 
 <file path=word/footnotes.xml><?xml version="1.0" encoding="utf-8"?>
-<w:footnotes xmlns:ve="http://schemas.openxmlformats.org/markup-compatibility/2006" xmlns:o="urn:schemas-microsoft-com:office:office" xmlns:r="http://schemas.openxmlformats.org/officeDocument/2006/relationships" xmlns:m="http://schemas.openxmlformats.org/officeDocument/2006/math" xmlns:v="urn:schemas-microsoft-com:vml" xmlns:wp="http://schemas.openxmlformats.org/drawingml/2006/wordprocessingDrawing" xmlns:w10="urn:schemas-microsoft-com:office:word" xmlns:w="http://schemas.openxmlformats.org/wordprocessingml/2006/main" xmlns:wne="http://schemas.microsoft.com/office/word/2006/wordml">
+<w:footnotes xmlns:wpc="http://schemas.microsoft.com/office/word/2010/wordprocessingCanvas" xmlns:mc="http://schemas.openxmlformats.org/markup-compatibility/2006" xmlns:o="urn:schemas-microsoft-com:office:office" xmlns:r="http://schemas.openxmlformats.org/officeDocument/2006/relationships" xmlns:m="http://schemas.openxmlformats.org/officeDocument/2006/math" xmlns:v="urn:schemas-microsoft-com:vml" xmlns:wp14="http://schemas.microsoft.com/office/word/2010/wordprocessingDrawing" xmlns:wp="http://schemas.openxmlformats.org/drawingml/2006/wordprocessingDrawing" xmlns:w10="urn:schemas-microsoft-com:office:word" xmlns:w="http://schemas.openxmlformats.org/wordprocessingml/2006/main" xmlns:w14="http://schemas.microsoft.com/office/word/2010/wordml" xmlns:w15="http://schemas.microsoft.com/office/word/2012/wordml" xmlns:wpg="http://schemas.microsoft.com/office/word/2010/wordprocessingGroup" xmlns:wpi="http://schemas.microsoft.com/office/word/2010/wordprocessingInk" xmlns:wne="http://schemas.microsoft.com/office/word/2006/wordml" xmlns:wps="http://schemas.microsoft.com/office/word/2010/wordprocessingShape" mc:Ignorable="w14 w15 wp14">
   <w:footnote w:type="separator" w:id="-1">
     <w:p>
       <w:pPr>
@@ -2275,8 +2209,8 @@
 </file>
 
 <file path=word/numbering.xml><?xml version="1.0" encoding="utf-8"?>
-<w:numbering xmlns:ve="http://schemas.openxmlformats.org/markup-compatibility/2006" xmlns:o="urn:schemas-microsoft-com:office:office" xmlns:r="http://schemas.openxmlformats.org/officeDocument/2006/relationships" xmlns:m="http://schemas.openxmlformats.org/officeDocument/2006/math" xmlns:v="urn:schemas-microsoft-com:vml" xmlns:wp="http://schemas.openxmlformats.org/drawingml/2006/wordprocessingDrawing" xmlns:w10="urn:schemas-microsoft-com:office:word" xmlns:w="http://schemas.openxmlformats.org/wordprocessingml/2006/main" xmlns:wne="http://schemas.microsoft.com/office/word/2006/wordml">
-  <w:abstractNum w:abstractNumId="0">
+<w:numbering xmlns:wpc="http://schemas.microsoft.com/office/word/2010/wordprocessingCanvas" xmlns:mc="http://schemas.openxmlformats.org/markup-compatibility/2006" xmlns:o="urn:schemas-microsoft-com:office:office" xmlns:r="http://schemas.openxmlformats.org/officeDocument/2006/relationships" xmlns:m="http://schemas.openxmlformats.org/officeDocument/2006/math" xmlns:v="urn:schemas-microsoft-com:vml" xmlns:wp14="http://schemas.microsoft.com/office/word/2010/wordprocessingDrawing" xmlns:wp="http://schemas.openxmlformats.org/drawingml/2006/wordprocessingDrawing" xmlns:w10="urn:schemas-microsoft-com:office:word" xmlns:w="http://schemas.openxmlformats.org/wordprocessingml/2006/main" xmlns:w14="http://schemas.microsoft.com/office/word/2010/wordml" xmlns:w15="http://schemas.microsoft.com/office/word/2012/wordml" xmlns:wpg="http://schemas.microsoft.com/office/word/2010/wordprocessingGroup" xmlns:wpi="http://schemas.microsoft.com/office/word/2010/wordprocessingInk" xmlns:wne="http://schemas.microsoft.com/office/word/2006/wordml" xmlns:wps="http://schemas.microsoft.com/office/word/2010/wordprocessingShape" mc:Ignorable="w14 w15 wp14">
+  <w:abstractNum w:abstractNumId="0" w15:restartNumberingAfterBreak="0">
     <w:nsid w:val="072538FD"/>
     <w:multiLevelType w:val="hybridMultilevel"/>
     <w:tmpl w:val="FFA651A0"/>
@@ -2416,7 +2350,287 @@
       </w:rPr>
     </w:lvl>
   </w:abstractNum>
-  <w:abstractNum w:abstractNumId="1">
+  <w:abstractNum w:abstractNumId="1" w15:restartNumberingAfterBreak="0">
+    <w:nsid w:val="20DA797D"/>
+    <w:multiLevelType w:val="hybridMultilevel"/>
+    <w:tmpl w:val="EFA06250"/>
+    <w:lvl w:ilvl="0" w:tplc="F54E3D72">
+      <w:start w:val="1"/>
+      <w:numFmt w:val="bullet"/>
+      <w:lvlText w:val=""/>
+      <w:lvlJc w:val="left"/>
+      <w:pPr>
+        <w:tabs>
+          <w:tab w:val="num" w:pos="720"/>
+        </w:tabs>
+        <w:ind w:left="720" w:hanging="360"/>
+      </w:pPr>
+      <w:rPr>
+        <w:rFonts w:ascii="Wingdings 2" w:hAnsi="Wingdings 2" w:hint="default"/>
+      </w:rPr>
+    </w:lvl>
+    <w:lvl w:ilvl="1" w:tplc="9BF45864" w:tentative="1">
+      <w:start w:val="1"/>
+      <w:numFmt w:val="bullet"/>
+      <w:lvlText w:val=""/>
+      <w:lvlJc w:val="left"/>
+      <w:pPr>
+        <w:tabs>
+          <w:tab w:val="num" w:pos="1440"/>
+        </w:tabs>
+        <w:ind w:left="1440" w:hanging="360"/>
+      </w:pPr>
+      <w:rPr>
+        <w:rFonts w:ascii="Wingdings 2" w:hAnsi="Wingdings 2" w:hint="default"/>
+      </w:rPr>
+    </w:lvl>
+    <w:lvl w:ilvl="2" w:tplc="66F8B3FE" w:tentative="1">
+      <w:start w:val="1"/>
+      <w:numFmt w:val="bullet"/>
+      <w:lvlText w:val=""/>
+      <w:lvlJc w:val="left"/>
+      <w:pPr>
+        <w:tabs>
+          <w:tab w:val="num" w:pos="2160"/>
+        </w:tabs>
+        <w:ind w:left="2160" w:hanging="360"/>
+      </w:pPr>
+      <w:rPr>
+        <w:rFonts w:ascii="Wingdings 2" w:hAnsi="Wingdings 2" w:hint="default"/>
+      </w:rPr>
+    </w:lvl>
+    <w:lvl w:ilvl="3" w:tplc="C4A81E54" w:tentative="1">
+      <w:start w:val="1"/>
+      <w:numFmt w:val="bullet"/>
+      <w:lvlText w:val=""/>
+      <w:lvlJc w:val="left"/>
+      <w:pPr>
+        <w:tabs>
+          <w:tab w:val="num" w:pos="2880"/>
+        </w:tabs>
+        <w:ind w:left="2880" w:hanging="360"/>
+      </w:pPr>
+      <w:rPr>
+        <w:rFonts w:ascii="Wingdings 2" w:hAnsi="Wingdings 2" w:hint="default"/>
+      </w:rPr>
+    </w:lvl>
+    <w:lvl w:ilvl="4" w:tplc="0518A264" w:tentative="1">
+      <w:start w:val="1"/>
+      <w:numFmt w:val="bullet"/>
+      <w:lvlText w:val=""/>
+      <w:lvlJc w:val="left"/>
+      <w:pPr>
+        <w:tabs>
+          <w:tab w:val="num" w:pos="3600"/>
+        </w:tabs>
+        <w:ind w:left="3600" w:hanging="360"/>
+      </w:pPr>
+      <w:rPr>
+        <w:rFonts w:ascii="Wingdings 2" w:hAnsi="Wingdings 2" w:hint="default"/>
+      </w:rPr>
+    </w:lvl>
+    <w:lvl w:ilvl="5" w:tplc="57082714" w:tentative="1">
+      <w:start w:val="1"/>
+      <w:numFmt w:val="bullet"/>
+      <w:lvlText w:val=""/>
+      <w:lvlJc w:val="left"/>
+      <w:pPr>
+        <w:tabs>
+          <w:tab w:val="num" w:pos="4320"/>
+        </w:tabs>
+        <w:ind w:left="4320" w:hanging="360"/>
+      </w:pPr>
+      <w:rPr>
+        <w:rFonts w:ascii="Wingdings 2" w:hAnsi="Wingdings 2" w:hint="default"/>
+      </w:rPr>
+    </w:lvl>
+    <w:lvl w:ilvl="6" w:tplc="A4386F26" w:tentative="1">
+      <w:start w:val="1"/>
+      <w:numFmt w:val="bullet"/>
+      <w:lvlText w:val=""/>
+      <w:lvlJc w:val="left"/>
+      <w:pPr>
+        <w:tabs>
+          <w:tab w:val="num" w:pos="5040"/>
+        </w:tabs>
+        <w:ind w:left="5040" w:hanging="360"/>
+      </w:pPr>
+      <w:rPr>
+        <w:rFonts w:ascii="Wingdings 2" w:hAnsi="Wingdings 2" w:hint="default"/>
+      </w:rPr>
+    </w:lvl>
+    <w:lvl w:ilvl="7" w:tplc="9BCA29A0" w:tentative="1">
+      <w:start w:val="1"/>
+      <w:numFmt w:val="bullet"/>
+      <w:lvlText w:val=""/>
+      <w:lvlJc w:val="left"/>
+      <w:pPr>
+        <w:tabs>
+          <w:tab w:val="num" w:pos="5760"/>
+        </w:tabs>
+        <w:ind w:left="5760" w:hanging="360"/>
+      </w:pPr>
+      <w:rPr>
+        <w:rFonts w:ascii="Wingdings 2" w:hAnsi="Wingdings 2" w:hint="default"/>
+      </w:rPr>
+    </w:lvl>
+    <w:lvl w:ilvl="8" w:tplc="3DDC92B0" w:tentative="1">
+      <w:start w:val="1"/>
+      <w:numFmt w:val="bullet"/>
+      <w:lvlText w:val=""/>
+      <w:lvlJc w:val="left"/>
+      <w:pPr>
+        <w:tabs>
+          <w:tab w:val="num" w:pos="6480"/>
+        </w:tabs>
+        <w:ind w:left="6480" w:hanging="360"/>
+      </w:pPr>
+      <w:rPr>
+        <w:rFonts w:ascii="Wingdings 2" w:hAnsi="Wingdings 2" w:hint="default"/>
+      </w:rPr>
+    </w:lvl>
+  </w:abstractNum>
+  <w:abstractNum w:abstractNumId="2" w15:restartNumberingAfterBreak="0">
+    <w:nsid w:val="54377E72"/>
+    <w:multiLevelType w:val="hybridMultilevel"/>
+    <w:tmpl w:val="6EEE3856"/>
+    <w:lvl w:ilvl="0" w:tplc="82B4ADD6">
+      <w:start w:val="1"/>
+      <w:numFmt w:val="bullet"/>
+      <w:lvlText w:val=""/>
+      <w:lvlJc w:val="left"/>
+      <w:pPr>
+        <w:tabs>
+          <w:tab w:val="num" w:pos="720"/>
+        </w:tabs>
+        <w:ind w:left="720" w:hanging="360"/>
+      </w:pPr>
+      <w:rPr>
+        <w:rFonts w:ascii="Wingdings 2" w:hAnsi="Wingdings 2" w:hint="default"/>
+      </w:rPr>
+    </w:lvl>
+    <w:lvl w:ilvl="1" w:tplc="70889910" w:tentative="1">
+      <w:start w:val="1"/>
+      <w:numFmt w:val="bullet"/>
+      <w:lvlText w:val=""/>
+      <w:lvlJc w:val="left"/>
+      <w:pPr>
+        <w:tabs>
+          <w:tab w:val="num" w:pos="1440"/>
+        </w:tabs>
+        <w:ind w:left="1440" w:hanging="360"/>
+      </w:pPr>
+      <w:rPr>
+        <w:rFonts w:ascii="Wingdings 2" w:hAnsi="Wingdings 2" w:hint="default"/>
+      </w:rPr>
+    </w:lvl>
+    <w:lvl w:ilvl="2" w:tplc="A40E4B54" w:tentative="1">
+      <w:start w:val="1"/>
+      <w:numFmt w:val="bullet"/>
+      <w:lvlText w:val=""/>
+      <w:lvlJc w:val="left"/>
+      <w:pPr>
+        <w:tabs>
+          <w:tab w:val="num" w:pos="2160"/>
+        </w:tabs>
+        <w:ind w:left="2160" w:hanging="360"/>
+      </w:pPr>
+      <w:rPr>
+        <w:rFonts w:ascii="Wingdings 2" w:hAnsi="Wingdings 2" w:hint="default"/>
+      </w:rPr>
+    </w:lvl>
+    <w:lvl w:ilvl="3" w:tplc="65D88422" w:tentative="1">
+      <w:start w:val="1"/>
+      <w:numFmt w:val="bullet"/>
+      <w:lvlText w:val=""/>
+      <w:lvlJc w:val="left"/>
+      <w:pPr>
+        <w:tabs>
+          <w:tab w:val="num" w:pos="2880"/>
+        </w:tabs>
+        <w:ind w:left="2880" w:hanging="360"/>
+      </w:pPr>
+      <w:rPr>
+        <w:rFonts w:ascii="Wingdings 2" w:hAnsi="Wingdings 2" w:hint="default"/>
+      </w:rPr>
+    </w:lvl>
+    <w:lvl w:ilvl="4" w:tplc="93CEEFF2" w:tentative="1">
+      <w:start w:val="1"/>
+      <w:numFmt w:val="bullet"/>
+      <w:lvlText w:val=""/>
+      <w:lvlJc w:val="left"/>
+      <w:pPr>
+        <w:tabs>
+          <w:tab w:val="num" w:pos="3600"/>
+        </w:tabs>
+        <w:ind w:left="3600" w:hanging="360"/>
+      </w:pPr>
+      <w:rPr>
+        <w:rFonts w:ascii="Wingdings 2" w:hAnsi="Wingdings 2" w:hint="default"/>
+      </w:rPr>
+    </w:lvl>
+    <w:lvl w:ilvl="5" w:tplc="B3BA7C66" w:tentative="1">
+      <w:start w:val="1"/>
+      <w:numFmt w:val="bullet"/>
+      <w:lvlText w:val=""/>
+      <w:lvlJc w:val="left"/>
+      <w:pPr>
+        <w:tabs>
+          <w:tab w:val="num" w:pos="4320"/>
+        </w:tabs>
+        <w:ind w:left="4320" w:hanging="360"/>
+      </w:pPr>
+      <w:rPr>
+        <w:rFonts w:ascii="Wingdings 2" w:hAnsi="Wingdings 2" w:hint="default"/>
+      </w:rPr>
+    </w:lvl>
+    <w:lvl w:ilvl="6" w:tplc="BEDC73A0" w:tentative="1">
+      <w:start w:val="1"/>
+      <w:numFmt w:val="bullet"/>
+      <w:lvlText w:val=""/>
+      <w:lvlJc w:val="left"/>
+      <w:pPr>
+        <w:tabs>
+          <w:tab w:val="num" w:pos="5040"/>
+        </w:tabs>
+        <w:ind w:left="5040" w:hanging="360"/>
+      </w:pPr>
+      <w:rPr>
+        <w:rFonts w:ascii="Wingdings 2" w:hAnsi="Wingdings 2" w:hint="default"/>
+      </w:rPr>
+    </w:lvl>
+    <w:lvl w:ilvl="7" w:tplc="50FC5792" w:tentative="1">
+      <w:start w:val="1"/>
+      <w:numFmt w:val="bullet"/>
+      <w:lvlText w:val=""/>
+      <w:lvlJc w:val="left"/>
+      <w:pPr>
+        <w:tabs>
+          <w:tab w:val="num" w:pos="5760"/>
+        </w:tabs>
+        <w:ind w:left="5760" w:hanging="360"/>
+      </w:pPr>
+      <w:rPr>
+        <w:rFonts w:ascii="Wingdings 2" w:hAnsi="Wingdings 2" w:hint="default"/>
+      </w:rPr>
+    </w:lvl>
+    <w:lvl w:ilvl="8" w:tplc="13EE07AC" w:tentative="1">
+      <w:start w:val="1"/>
+      <w:numFmt w:val="bullet"/>
+      <w:lvlText w:val=""/>
+      <w:lvlJc w:val="left"/>
+      <w:pPr>
+        <w:tabs>
+          <w:tab w:val="num" w:pos="6480"/>
+        </w:tabs>
+        <w:ind w:left="6480" w:hanging="360"/>
+      </w:pPr>
+      <w:rPr>
+        <w:rFonts w:ascii="Wingdings 2" w:hAnsi="Wingdings 2" w:hint="default"/>
+      </w:rPr>
+    </w:lvl>
+  </w:abstractNum>
+  <w:abstractNum w:abstractNumId="3" w15:restartNumberingAfterBreak="0">
     <w:nsid w:val="71CA2401"/>
     <w:multiLevelType w:val="hybridMultilevel"/>
     <w:tmpl w:val="5C4074D8"/>
@@ -2529,16 +2743,22 @@
     </w:lvl>
   </w:abstractNum>
   <w:num w:numId="1">
-    <w:abstractNumId w:val="1"/>
+    <w:abstractNumId w:val="3"/>
   </w:num>
   <w:num w:numId="2">
     <w:abstractNumId w:val="0"/>
+  </w:num>
+  <w:num w:numId="3">
+    <w:abstractNumId w:val="1"/>
+  </w:num>
+  <w:num w:numId="4">
+    <w:abstractNumId w:val="2"/>
   </w:num>
 </w:numbering>
 </file>
 
 <file path=word/styles.xml><?xml version="1.0" encoding="utf-8"?>
-<w:styles xmlns:r="http://schemas.openxmlformats.org/officeDocument/2006/relationships" xmlns:w="http://schemas.openxmlformats.org/wordprocessingml/2006/main">
+<w:styles xmlns:mc="http://schemas.openxmlformats.org/markup-compatibility/2006" xmlns:r="http://schemas.openxmlformats.org/officeDocument/2006/relationships" xmlns:w="http://schemas.openxmlformats.org/wordprocessingml/2006/main" xmlns:w14="http://schemas.microsoft.com/office/word/2010/wordml" xmlns:w15="http://schemas.microsoft.com/office/word/2012/wordml" mc:Ignorable="w14 w15">
   <w:docDefaults>
     <w:rPrDefault>
       <w:rPr>
@@ -2554,144 +2774,378 @@
       </w:pPr>
     </w:pPrDefault>
   </w:docDefaults>
-  <w:latentStyles w:defLockedState="0" w:defUIPriority="99" w:defSemiHidden="1" w:defUnhideWhenUsed="1" w:defQFormat="0" w:count="267">
-    <w:lsdException w:name="Normal" w:semiHidden="0" w:uiPriority="0" w:unhideWhenUsed="0" w:qFormat="1"/>
-    <w:lsdException w:name="heading 1" w:semiHidden="0" w:uiPriority="9" w:unhideWhenUsed="0" w:qFormat="1"/>
-    <w:lsdException w:name="heading 2" w:uiPriority="9" w:qFormat="1"/>
-    <w:lsdException w:name="heading 3" w:uiPriority="9" w:qFormat="1"/>
-    <w:lsdException w:name="heading 4" w:uiPriority="9" w:qFormat="1"/>
-    <w:lsdException w:name="heading 5" w:uiPriority="9" w:qFormat="1"/>
-    <w:lsdException w:name="heading 6" w:uiPriority="9" w:qFormat="1"/>
-    <w:lsdException w:name="heading 7" w:uiPriority="9" w:qFormat="1"/>
-    <w:lsdException w:name="heading 8" w:uiPriority="9" w:qFormat="1"/>
-    <w:lsdException w:name="heading 9" w:uiPriority="9" w:qFormat="1"/>
-    <w:lsdException w:name="toc 1" w:uiPriority="39"/>
-    <w:lsdException w:name="toc 2" w:uiPriority="39"/>
-    <w:lsdException w:name="toc 3" w:uiPriority="39"/>
-    <w:lsdException w:name="toc 4" w:uiPriority="39"/>
-    <w:lsdException w:name="toc 5" w:uiPriority="39"/>
-    <w:lsdException w:name="toc 6" w:uiPriority="39"/>
-    <w:lsdException w:name="toc 7" w:uiPriority="39"/>
-    <w:lsdException w:name="toc 8" w:uiPriority="39"/>
-    <w:lsdException w:name="toc 9" w:uiPriority="39"/>
-    <w:lsdException w:name="caption" w:uiPriority="35" w:qFormat="1"/>
-    <w:lsdException w:name="Title" w:semiHidden="0" w:uiPriority="10" w:unhideWhenUsed="0" w:qFormat="1"/>
-    <w:lsdException w:name="Default Paragraph Font" w:uiPriority="1"/>
-    <w:lsdException w:name="Subtitle" w:semiHidden="0" w:uiPriority="11" w:unhideWhenUsed="0" w:qFormat="1"/>
-    <w:lsdException w:name="Strong" w:semiHidden="0" w:uiPriority="22" w:unhideWhenUsed="0" w:qFormat="1"/>
-    <w:lsdException w:name="Emphasis" w:semiHidden="0" w:uiPriority="20" w:unhideWhenUsed="0" w:qFormat="1"/>
-    <w:lsdException w:name="Table Grid" w:semiHidden="0" w:uiPriority="59" w:unhideWhenUsed="0"/>
-    <w:lsdException w:name="Placeholder Text" w:unhideWhenUsed="0"/>
-    <w:lsdException w:name="No Spacing" w:semiHidden="0" w:uiPriority="1" w:unhideWhenUsed="0" w:qFormat="1"/>
-    <w:lsdException w:name="Light Shading" w:semiHidden="0" w:uiPriority="60" w:unhideWhenUsed="0"/>
-    <w:lsdException w:name="Light List" w:semiHidden="0" w:uiPriority="61" w:unhideWhenUsed="0"/>
-    <w:lsdException w:name="Light Grid" w:semiHidden="0" w:uiPriority="62" w:unhideWhenUsed="0"/>
-    <w:lsdException w:name="Medium Shading 1" w:semiHidden="0" w:uiPriority="63" w:unhideWhenUsed="0"/>
-    <w:lsdException w:name="Medium Shading 2" w:semiHidden="0" w:uiPriority="64" w:unhideWhenUsed="0"/>
-    <w:lsdException w:name="Medium List 1" w:semiHidden="0" w:uiPriority="65" w:unhideWhenUsed="0"/>
-    <w:lsdException w:name="Medium List 2" w:semiHidden="0" w:uiPriority="66" w:unhideWhenUsed="0"/>
-    <w:lsdException w:name="Medium Grid 1" w:semiHidden="0" w:uiPriority="67" w:unhideWhenUsed="0"/>
-    <w:lsdException w:name="Medium Grid 2" w:semiHidden="0" w:uiPriority="68" w:unhideWhenUsed="0"/>
-    <w:lsdException w:name="Medium Grid 3" w:semiHidden="0" w:uiPriority="69" w:unhideWhenUsed="0"/>
-    <w:lsdException w:name="Dark List" w:semiHidden="0" w:uiPriority="70" w:unhideWhenUsed="0"/>
-    <w:lsdException w:name="Colorful Shading" w:semiHidden="0" w:uiPriority="71" w:unhideWhenUsed="0"/>
-    <w:lsdException w:name="Colorful List" w:semiHidden="0" w:uiPriority="72" w:unhideWhenUsed="0"/>
-    <w:lsdException w:name="Colorful Grid" w:semiHidden="0" w:uiPriority="73" w:unhideWhenUsed="0"/>
-    <w:lsdException w:name="Light Shading Accent 1" w:semiHidden="0" w:uiPriority="60" w:unhideWhenUsed="0"/>
-    <w:lsdException w:name="Light List Accent 1" w:semiHidden="0" w:uiPriority="61" w:unhideWhenUsed="0"/>
-    <w:lsdException w:name="Light Grid Accent 1" w:semiHidden="0" w:uiPriority="62" w:unhideWhenUsed="0"/>
-    <w:lsdException w:name="Medium Shading 1 Accent 1" w:semiHidden="0" w:uiPriority="63" w:unhideWhenUsed="0"/>
-    <w:lsdException w:name="Medium Shading 2 Accent 1" w:semiHidden="0" w:uiPriority="64" w:unhideWhenUsed="0"/>
-    <w:lsdException w:name="Medium List 1 Accent 1" w:semiHidden="0" w:uiPriority="65" w:unhideWhenUsed="0"/>
-    <w:lsdException w:name="Revision" w:unhideWhenUsed="0"/>
-    <w:lsdException w:name="List Paragraph" w:semiHidden="0" w:uiPriority="34" w:unhideWhenUsed="0" w:qFormat="1"/>
-    <w:lsdException w:name="Quote" w:semiHidden="0" w:uiPriority="29" w:unhideWhenUsed="0" w:qFormat="1"/>
-    <w:lsdException w:name="Intense Quote" w:semiHidden="0" w:uiPriority="30" w:unhideWhenUsed="0" w:qFormat="1"/>
-    <w:lsdException w:name="Medium List 2 Accent 1" w:semiHidden="0" w:uiPriority="66" w:unhideWhenUsed="0"/>
-    <w:lsdException w:name="Medium Grid 1 Accent 1" w:semiHidden="0" w:uiPriority="67" w:unhideWhenUsed="0"/>
-    <w:lsdException w:name="Medium Grid 2 Accent 1" w:semiHidden="0" w:uiPriority="68" w:unhideWhenUsed="0"/>
-    <w:lsdException w:name="Medium Grid 3 Accent 1" w:semiHidden="0" w:uiPriority="69" w:unhideWhenUsed="0"/>
-    <w:lsdException w:name="Dark List Accent 1" w:semiHidden="0" w:uiPriority="70" w:unhideWhenUsed="0"/>
-    <w:lsdException w:name="Colorful Shading Accent 1" w:semiHidden="0" w:uiPriority="71" w:unhideWhenUsed="0"/>
-    <w:lsdException w:name="Colorful List Accent 1" w:semiHidden="0" w:uiPriority="72" w:unhideWhenUsed="0"/>
-    <w:lsdException w:name="Colorful Grid Accent 1" w:semiHidden="0" w:uiPriority="73" w:unhideWhenUsed="0"/>
-    <w:lsdException w:name="Light Shading Accent 2" w:semiHidden="0" w:uiPriority="60" w:unhideWhenUsed="0"/>
-    <w:lsdException w:name="Light List Accent 2" w:semiHidden="0" w:uiPriority="61" w:unhideWhenUsed="0"/>
-    <w:lsdException w:name="Light Grid Accent 2" w:semiHidden="0" w:uiPriority="62" w:unhideWhenUsed="0"/>
-    <w:lsdException w:name="Medium Shading 1 Accent 2" w:semiHidden="0" w:uiPriority="63" w:unhideWhenUsed="0"/>
-    <w:lsdException w:name="Medium Shading 2 Accent 2" w:semiHidden="0" w:uiPriority="64" w:unhideWhenUsed="0"/>
-    <w:lsdException w:name="Medium List 1 Accent 2" w:semiHidden="0" w:uiPriority="65" w:unhideWhenUsed="0"/>
-    <w:lsdException w:name="Medium List 2 Accent 2" w:semiHidden="0" w:uiPriority="66" w:unhideWhenUsed="0"/>
-    <w:lsdException w:name="Medium Grid 1 Accent 2" w:semiHidden="0" w:uiPriority="67" w:unhideWhenUsed="0"/>
-    <w:lsdException w:name="Medium Grid 2 Accent 2" w:semiHidden="0" w:uiPriority="68" w:unhideWhenUsed="0"/>
-    <w:lsdException w:name="Medium Grid 3 Accent 2" w:semiHidden="0" w:uiPriority="69" w:unhideWhenUsed="0"/>
-    <w:lsdException w:name="Dark List Accent 2" w:semiHidden="0" w:uiPriority="70" w:unhideWhenUsed="0"/>
-    <w:lsdException w:name="Colorful Shading Accent 2" w:semiHidden="0" w:uiPriority="71" w:unhideWhenUsed="0"/>
-    <w:lsdException w:name="Colorful List Accent 2" w:semiHidden="0" w:uiPriority="72" w:unhideWhenUsed="0"/>
-    <w:lsdException w:name="Colorful Grid Accent 2" w:semiHidden="0" w:uiPriority="73" w:unhideWhenUsed="0"/>
-    <w:lsdException w:name="Light Shading Accent 3" w:semiHidden="0" w:uiPriority="60" w:unhideWhenUsed="0"/>
-    <w:lsdException w:name="Light List Accent 3" w:semiHidden="0" w:uiPriority="61" w:unhideWhenUsed="0"/>
-    <w:lsdException w:name="Light Grid Accent 3" w:semiHidden="0" w:uiPriority="62" w:unhideWhenUsed="0"/>
-    <w:lsdException w:name="Medium Shading 1 Accent 3" w:semiHidden="0" w:uiPriority="63" w:unhideWhenUsed="0"/>
-    <w:lsdException w:name="Medium Shading 2 Accent 3" w:semiHidden="0" w:uiPriority="64" w:unhideWhenUsed="0"/>
-    <w:lsdException w:name="Medium List 1 Accent 3" w:semiHidden="0" w:uiPriority="65" w:unhideWhenUsed="0"/>
-    <w:lsdException w:name="Medium List 2 Accent 3" w:semiHidden="0" w:uiPriority="66" w:unhideWhenUsed="0"/>
-    <w:lsdException w:name="Medium Grid 1 Accent 3" w:semiHidden="0" w:uiPriority="67" w:unhideWhenUsed="0"/>
-    <w:lsdException w:name="Medium Grid 2 Accent 3" w:semiHidden="0" w:uiPriority="68" w:unhideWhenUsed="0"/>
-    <w:lsdException w:name="Medium Grid 3 Accent 3" w:semiHidden="0" w:uiPriority="69" w:unhideWhenUsed="0"/>
-    <w:lsdException w:name="Dark List Accent 3" w:semiHidden="0" w:uiPriority="70" w:unhideWhenUsed="0"/>
-    <w:lsdException w:name="Colorful Shading Accent 3" w:semiHidden="0" w:uiPriority="71" w:unhideWhenUsed="0"/>
-    <w:lsdException w:name="Colorful List Accent 3" w:semiHidden="0" w:uiPriority="72" w:unhideWhenUsed="0"/>
-    <w:lsdException w:name="Colorful Grid Accent 3" w:semiHidden="0" w:uiPriority="73" w:unhideWhenUsed="0"/>
-    <w:lsdException w:name="Light Shading Accent 4" w:semiHidden="0" w:uiPriority="60" w:unhideWhenUsed="0"/>
-    <w:lsdException w:name="Light List Accent 4" w:semiHidden="0" w:uiPriority="61" w:unhideWhenUsed="0"/>
-    <w:lsdException w:name="Light Grid Accent 4" w:semiHidden="0" w:uiPriority="62" w:unhideWhenUsed="0"/>
-    <w:lsdException w:name="Medium Shading 1 Accent 4" w:semiHidden="0" w:uiPriority="63" w:unhideWhenUsed="0"/>
-    <w:lsdException w:name="Medium Shading 2 Accent 4" w:semiHidden="0" w:uiPriority="64" w:unhideWhenUsed="0"/>
-    <w:lsdException w:name="Medium List 1 Accent 4" w:semiHidden="0" w:uiPriority="65" w:unhideWhenUsed="0"/>
-    <w:lsdException w:name="Medium List 2 Accent 4" w:semiHidden="0" w:uiPriority="66" w:unhideWhenUsed="0"/>
-    <w:lsdException w:name="Medium Grid 1 Accent 4" w:semiHidden="0" w:uiPriority="67" w:unhideWhenUsed="0"/>
-    <w:lsdException w:name="Medium Grid 2 Accent 4" w:semiHidden="0" w:uiPriority="68" w:unhideWhenUsed="0"/>
-    <w:lsdException w:name="Medium Grid 3 Accent 4" w:semiHidden="0" w:uiPriority="69" w:unhideWhenUsed="0"/>
-    <w:lsdException w:name="Dark List Accent 4" w:semiHidden="0" w:uiPriority="70" w:unhideWhenUsed="0"/>
-    <w:lsdException w:name="Colorful Shading Accent 4" w:semiHidden="0" w:uiPriority="71" w:unhideWhenUsed="0"/>
-    <w:lsdException w:name="Colorful List Accent 4" w:semiHidden="0" w:uiPriority="72" w:unhideWhenUsed="0"/>
-    <w:lsdException w:name="Colorful Grid Accent 4" w:semiHidden="0" w:uiPriority="73" w:unhideWhenUsed="0"/>
-    <w:lsdException w:name="Light Shading Accent 5" w:semiHidden="0" w:uiPriority="60" w:unhideWhenUsed="0"/>
-    <w:lsdException w:name="Light List Accent 5" w:semiHidden="0" w:uiPriority="61" w:unhideWhenUsed="0"/>
-    <w:lsdException w:name="Light Grid Accent 5" w:semiHidden="0" w:uiPriority="62" w:unhideWhenUsed="0"/>
-    <w:lsdException w:name="Medium Shading 1 Accent 5" w:semiHidden="0" w:uiPriority="63" w:unhideWhenUsed="0"/>
-    <w:lsdException w:name="Medium Shading 2 Accent 5" w:semiHidden="0" w:uiPriority="64" w:unhideWhenUsed="0"/>
-    <w:lsdException w:name="Medium List 1 Accent 5" w:semiHidden="0" w:uiPriority="65" w:unhideWhenUsed="0"/>
-    <w:lsdException w:name="Medium List 2 Accent 5" w:semiHidden="0" w:uiPriority="66" w:unhideWhenUsed="0"/>
-    <w:lsdException w:name="Medium Grid 1 Accent 5" w:semiHidden="0" w:uiPriority="67" w:unhideWhenUsed="0"/>
-    <w:lsdException w:name="Medium Grid 2 Accent 5" w:semiHidden="0" w:uiPriority="68" w:unhideWhenUsed="0"/>
-    <w:lsdException w:name="Medium Grid 3 Accent 5" w:semiHidden="0" w:uiPriority="69" w:unhideWhenUsed="0"/>
-    <w:lsdException w:name="Dark List Accent 5" w:semiHidden="0" w:uiPriority="70" w:unhideWhenUsed="0"/>
-    <w:lsdException w:name="Colorful Shading Accent 5" w:semiHidden="0" w:uiPriority="71" w:unhideWhenUsed="0"/>
-    <w:lsdException w:name="Colorful List Accent 5" w:semiHidden="0" w:uiPriority="72" w:unhideWhenUsed="0"/>
-    <w:lsdException w:name="Colorful Grid Accent 5" w:semiHidden="0" w:uiPriority="73" w:unhideWhenUsed="0"/>
-    <w:lsdException w:name="Light Shading Accent 6" w:semiHidden="0" w:uiPriority="60" w:unhideWhenUsed="0"/>
-    <w:lsdException w:name="Light List Accent 6" w:semiHidden="0" w:uiPriority="61" w:unhideWhenUsed="0"/>
-    <w:lsdException w:name="Light Grid Accent 6" w:semiHidden="0" w:uiPriority="62" w:unhideWhenUsed="0"/>
-    <w:lsdException w:name="Medium Shading 1 Accent 6" w:semiHidden="0" w:uiPriority="63" w:unhideWhenUsed="0"/>
-    <w:lsdException w:name="Medium Shading 2 Accent 6" w:semiHidden="0" w:uiPriority="64" w:unhideWhenUsed="0"/>
-    <w:lsdException w:name="Medium List 1 Accent 6" w:semiHidden="0" w:uiPriority="65" w:unhideWhenUsed="0"/>
-    <w:lsdException w:name="Medium List 2 Accent 6" w:semiHidden="0" w:uiPriority="66" w:unhideWhenUsed="0"/>
-    <w:lsdException w:name="Medium Grid 1 Accent 6" w:semiHidden="0" w:uiPriority="67" w:unhideWhenUsed="0"/>
-    <w:lsdException w:name="Medium Grid 2 Accent 6" w:semiHidden="0" w:uiPriority="68" w:unhideWhenUsed="0"/>
-    <w:lsdException w:name="Medium Grid 3 Accent 6" w:semiHidden="0" w:uiPriority="69" w:unhideWhenUsed="0"/>
-    <w:lsdException w:name="Dark List Accent 6" w:semiHidden="0" w:uiPriority="70" w:unhideWhenUsed="0"/>
-    <w:lsdException w:name="Colorful Shading Accent 6" w:semiHidden="0" w:uiPriority="71" w:unhideWhenUsed="0"/>
-    <w:lsdException w:name="Colorful List Accent 6" w:semiHidden="0" w:uiPriority="72" w:unhideWhenUsed="0"/>
-    <w:lsdException w:name="Colorful Grid Accent 6" w:semiHidden="0" w:uiPriority="73" w:unhideWhenUsed="0"/>
-    <w:lsdException w:name="Subtle Emphasis" w:semiHidden="0" w:uiPriority="19" w:unhideWhenUsed="0" w:qFormat="1"/>
-    <w:lsdException w:name="Intense Emphasis" w:semiHidden="0" w:uiPriority="21" w:unhideWhenUsed="0" w:qFormat="1"/>
-    <w:lsdException w:name="Subtle Reference" w:semiHidden="0" w:uiPriority="31" w:unhideWhenUsed="0" w:qFormat="1"/>
-    <w:lsdException w:name="Intense Reference" w:semiHidden="0" w:uiPriority="32" w:unhideWhenUsed="0" w:qFormat="1"/>
-    <w:lsdException w:name="Book Title" w:semiHidden="0" w:uiPriority="33" w:unhideWhenUsed="0" w:qFormat="1"/>
-    <w:lsdException w:name="Bibliography" w:uiPriority="37"/>
-    <w:lsdException w:name="TOC Heading" w:uiPriority="39" w:qFormat="1"/>
+  <w:latentStyles w:defLockedState="0" w:defUIPriority="99" w:defSemiHidden="0" w:defUnhideWhenUsed="0" w:defQFormat="0" w:count="371">
+    <w:lsdException w:name="Normal" w:uiPriority="0" w:qFormat="1"/>
+    <w:lsdException w:name="heading 1" w:uiPriority="9" w:qFormat="1"/>
+    <w:lsdException w:name="heading 2" w:semiHidden="1" w:uiPriority="9" w:unhideWhenUsed="1" w:qFormat="1"/>
+    <w:lsdException w:name="heading 3" w:semiHidden="1" w:uiPriority="9" w:unhideWhenUsed="1" w:qFormat="1"/>
+    <w:lsdException w:name="heading 4" w:semiHidden="1" w:uiPriority="9" w:unhideWhenUsed="1" w:qFormat="1"/>
+    <w:lsdException w:name="heading 5" w:semiHidden="1" w:uiPriority="9" w:unhideWhenUsed="1" w:qFormat="1"/>
+    <w:lsdException w:name="heading 6" w:semiHidden="1" w:uiPriority="9" w:unhideWhenUsed="1" w:qFormat="1"/>
+    <w:lsdException w:name="heading 7" w:semiHidden="1" w:uiPriority="9" w:unhideWhenUsed="1" w:qFormat="1"/>
+    <w:lsdException w:name="heading 8" w:semiHidden="1" w:uiPriority="9" w:unhideWhenUsed="1" w:qFormat="1"/>
+    <w:lsdException w:name="heading 9" w:semiHidden="1" w:uiPriority="9" w:unhideWhenUsed="1" w:qFormat="1"/>
+    <w:lsdException w:name="index 1" w:semiHidden="1" w:unhideWhenUsed="1"/>
+    <w:lsdException w:name="index 2" w:semiHidden="1" w:unhideWhenUsed="1"/>
+    <w:lsdException w:name="index 3" w:semiHidden="1" w:unhideWhenUsed="1"/>
+    <w:lsdException w:name="index 4" w:semiHidden="1" w:unhideWhenUsed="1"/>
+    <w:lsdException w:name="index 5" w:semiHidden="1" w:unhideWhenUsed="1"/>
+    <w:lsdException w:name="index 6" w:semiHidden="1" w:unhideWhenUsed="1"/>
+    <w:lsdException w:name="index 7" w:semiHidden="1" w:unhideWhenUsed="1"/>
+    <w:lsdException w:name="index 8" w:semiHidden="1" w:unhideWhenUsed="1"/>
+    <w:lsdException w:name="index 9" w:semiHidden="1" w:unhideWhenUsed="1"/>
+    <w:lsdException w:name="toc 1" w:semiHidden="1" w:uiPriority="39" w:unhideWhenUsed="1"/>
+    <w:lsdException w:name="toc 2" w:semiHidden="1" w:uiPriority="39" w:unhideWhenUsed="1"/>
+    <w:lsdException w:name="toc 3" w:semiHidden="1" w:uiPriority="39" w:unhideWhenUsed="1"/>
+    <w:lsdException w:name="toc 4" w:semiHidden="1" w:uiPriority="39" w:unhideWhenUsed="1"/>
+    <w:lsdException w:name="toc 5" w:semiHidden="1" w:uiPriority="39" w:unhideWhenUsed="1"/>
+    <w:lsdException w:name="toc 6" w:semiHidden="1" w:uiPriority="39" w:unhideWhenUsed="1"/>
+    <w:lsdException w:name="toc 7" w:semiHidden="1" w:uiPriority="39" w:unhideWhenUsed="1"/>
+    <w:lsdException w:name="toc 8" w:semiHidden="1" w:uiPriority="39" w:unhideWhenUsed="1"/>
+    <w:lsdException w:name="toc 9" w:semiHidden="1" w:uiPriority="39" w:unhideWhenUsed="1"/>
+    <w:lsdException w:name="Normal Indent" w:semiHidden="1" w:unhideWhenUsed="1"/>
+    <w:lsdException w:name="footnote text" w:semiHidden="1" w:unhideWhenUsed="1"/>
+    <w:lsdException w:name="annotation text" w:semiHidden="1" w:unhideWhenUsed="1"/>
+    <w:lsdException w:name="header" w:semiHidden="1" w:unhideWhenUsed="1"/>
+    <w:lsdException w:name="footer" w:semiHidden="1" w:unhideWhenUsed="1"/>
+    <w:lsdException w:name="index heading" w:semiHidden="1" w:unhideWhenUsed="1"/>
+    <w:lsdException w:name="caption" w:semiHidden="1" w:uiPriority="35" w:unhideWhenUsed="1" w:qFormat="1"/>
+    <w:lsdException w:name="table of figures" w:semiHidden="1" w:unhideWhenUsed="1"/>
+    <w:lsdException w:name="envelope address" w:semiHidden="1" w:unhideWhenUsed="1"/>
+    <w:lsdException w:name="envelope return" w:semiHidden="1" w:unhideWhenUsed="1"/>
+    <w:lsdException w:name="footnote reference" w:semiHidden="1" w:unhideWhenUsed="1"/>
+    <w:lsdException w:name="annotation reference" w:semiHidden="1" w:unhideWhenUsed="1"/>
+    <w:lsdException w:name="line number" w:semiHidden="1" w:unhideWhenUsed="1"/>
+    <w:lsdException w:name="page number" w:semiHidden="1" w:unhideWhenUsed="1"/>
+    <w:lsdException w:name="endnote reference" w:semiHidden="1" w:unhideWhenUsed="1"/>
+    <w:lsdException w:name="endnote text" w:semiHidden="1" w:unhideWhenUsed="1"/>
+    <w:lsdException w:name="table of authorities" w:semiHidden="1" w:unhideWhenUsed="1"/>
+    <w:lsdException w:name="macro" w:semiHidden="1" w:unhideWhenUsed="1"/>
+    <w:lsdException w:name="toa heading" w:semiHidden="1" w:unhideWhenUsed="1"/>
+    <w:lsdException w:name="List" w:semiHidden="1" w:unhideWhenUsed="1"/>
+    <w:lsdException w:name="List Bullet" w:semiHidden="1" w:unhideWhenUsed="1"/>
+    <w:lsdException w:name="List Number" w:semiHidden="1" w:unhideWhenUsed="1"/>
+    <w:lsdException w:name="List 2" w:semiHidden="1" w:unhideWhenUsed="1"/>
+    <w:lsdException w:name="List 3" w:semiHidden="1" w:unhideWhenUsed="1"/>
+    <w:lsdException w:name="List 4" w:semiHidden="1" w:unhideWhenUsed="1"/>
+    <w:lsdException w:name="List 5" w:semiHidden="1" w:unhideWhenUsed="1"/>
+    <w:lsdException w:name="List Bullet 2" w:semiHidden="1" w:unhideWhenUsed="1"/>
+    <w:lsdException w:name="List Bullet 3" w:semiHidden="1" w:unhideWhenUsed="1"/>
+    <w:lsdException w:name="List Bullet 4" w:semiHidden="1" w:unhideWhenUsed="1"/>
+    <w:lsdException w:name="List Bullet 5" w:semiHidden="1" w:unhideWhenUsed="1"/>
+    <w:lsdException w:name="List Number 2" w:semiHidden="1" w:unhideWhenUsed="1"/>
+    <w:lsdException w:name="List Number 3" w:semiHidden="1" w:unhideWhenUsed="1"/>
+    <w:lsdException w:name="List Number 4" w:semiHidden="1" w:unhideWhenUsed="1"/>
+    <w:lsdException w:name="List Number 5" w:semiHidden="1" w:unhideWhenUsed="1"/>
+    <w:lsdException w:name="Title" w:uiPriority="10" w:qFormat="1"/>
+    <w:lsdException w:name="Closing" w:semiHidden="1" w:unhideWhenUsed="1"/>
+    <w:lsdException w:name="Signature" w:semiHidden="1" w:unhideWhenUsed="1"/>
+    <w:lsdException w:name="Default Paragraph Font" w:semiHidden="1" w:uiPriority="1" w:unhideWhenUsed="1"/>
+    <w:lsdException w:name="Body Text" w:semiHidden="1" w:unhideWhenUsed="1"/>
+    <w:lsdException w:name="Body Text Indent" w:semiHidden="1" w:unhideWhenUsed="1"/>
+    <w:lsdException w:name="List Continue" w:semiHidden="1" w:unhideWhenUsed="1"/>
+    <w:lsdException w:name="List Continue 2" w:semiHidden="1" w:unhideWhenUsed="1"/>
+    <w:lsdException w:name="List Continue 3" w:semiHidden="1" w:unhideWhenUsed="1"/>
+    <w:lsdException w:name="List Continue 4" w:semiHidden="1" w:unhideWhenUsed="1"/>
+    <w:lsdException w:name="List Continue 5" w:semiHidden="1" w:unhideWhenUsed="1"/>
+    <w:lsdException w:name="Message Header" w:semiHidden="1" w:unhideWhenUsed="1"/>
+    <w:lsdException w:name="Subtitle" w:uiPriority="11" w:qFormat="1"/>
+    <w:lsdException w:name="Salutation" w:semiHidden="1" w:unhideWhenUsed="1"/>
+    <w:lsdException w:name="Date" w:semiHidden="1" w:unhideWhenUsed="1"/>
+    <w:lsdException w:name="Body Text First Indent" w:semiHidden="1" w:unhideWhenUsed="1"/>
+    <w:lsdException w:name="Body Text First Indent 2" w:semiHidden="1" w:unhideWhenUsed="1"/>
+    <w:lsdException w:name="Note Heading" w:semiHidden="1" w:unhideWhenUsed="1"/>
+    <w:lsdException w:name="Body Text 2" w:semiHidden="1" w:unhideWhenUsed="1"/>
+    <w:lsdException w:name="Body Text 3" w:semiHidden="1" w:unhideWhenUsed="1"/>
+    <w:lsdException w:name="Body Text Indent 2" w:semiHidden="1" w:unhideWhenUsed="1"/>
+    <w:lsdException w:name="Body Text Indent 3" w:semiHidden="1" w:unhideWhenUsed="1"/>
+    <w:lsdException w:name="Block Text" w:semiHidden="1" w:unhideWhenUsed="1"/>
+    <w:lsdException w:name="Hyperlink" w:semiHidden="1" w:unhideWhenUsed="1"/>
+    <w:lsdException w:name="FollowedHyperlink" w:semiHidden="1" w:unhideWhenUsed="1"/>
+    <w:lsdException w:name="Strong" w:uiPriority="22" w:qFormat="1"/>
+    <w:lsdException w:name="Emphasis" w:uiPriority="20" w:qFormat="1"/>
+    <w:lsdException w:name="Document Map" w:semiHidden="1" w:unhideWhenUsed="1"/>
+    <w:lsdException w:name="Plain Text" w:semiHidden="1" w:unhideWhenUsed="1"/>
+    <w:lsdException w:name="E-mail Signature" w:semiHidden="1" w:unhideWhenUsed="1"/>
+    <w:lsdException w:name="HTML Top of Form" w:semiHidden="1" w:unhideWhenUsed="1"/>
+    <w:lsdException w:name="HTML Bottom of Form" w:semiHidden="1" w:unhideWhenUsed="1"/>
+    <w:lsdException w:name="Normal (Web)" w:semiHidden="1" w:unhideWhenUsed="1"/>
+    <w:lsdException w:name="HTML Acronym" w:semiHidden="1" w:unhideWhenUsed="1"/>
+    <w:lsdException w:name="HTML Address" w:semiHidden="1" w:unhideWhenUsed="1"/>
+    <w:lsdException w:name="HTML Cite" w:semiHidden="1" w:unhideWhenUsed="1"/>
+    <w:lsdException w:name="HTML Code" w:semiHidden="1" w:unhideWhenUsed="1"/>
+    <w:lsdException w:name="HTML Definition" w:semiHidden="1" w:unhideWhenUsed="1"/>
+    <w:lsdException w:name="HTML Keyboard" w:semiHidden="1" w:unhideWhenUsed="1"/>
+    <w:lsdException w:name="HTML Preformatted" w:semiHidden="1" w:unhideWhenUsed="1"/>
+    <w:lsdException w:name="HTML Sample" w:semiHidden="1" w:unhideWhenUsed="1"/>
+    <w:lsdException w:name="HTML Typewriter" w:semiHidden="1" w:unhideWhenUsed="1"/>
+    <w:lsdException w:name="HTML Variable" w:semiHidden="1" w:unhideWhenUsed="1"/>
+    <w:lsdException w:name="Normal Table" w:semiHidden="1" w:unhideWhenUsed="1"/>
+    <w:lsdException w:name="annotation subject" w:semiHidden="1" w:unhideWhenUsed="1"/>
+    <w:lsdException w:name="No List" w:semiHidden="1" w:unhideWhenUsed="1"/>
+    <w:lsdException w:name="Outline List 1" w:semiHidden="1" w:unhideWhenUsed="1"/>
+    <w:lsdException w:name="Outline List 2" w:semiHidden="1" w:unhideWhenUsed="1"/>
+    <w:lsdException w:name="Outline List 3" w:semiHidden="1" w:unhideWhenUsed="1"/>
+    <w:lsdException w:name="Table Simple 1" w:semiHidden="1" w:unhideWhenUsed="1"/>
+    <w:lsdException w:name="Table Simple 2" w:semiHidden="1" w:unhideWhenUsed="1"/>
+    <w:lsdException w:name="Table Simple 3" w:semiHidden="1" w:unhideWhenUsed="1"/>
+    <w:lsdException w:name="Table Classic 1" w:semiHidden="1" w:unhideWhenUsed="1"/>
+    <w:lsdException w:name="Table Classic 2" w:semiHidden="1" w:unhideWhenUsed="1"/>
+    <w:lsdException w:name="Table Classic 3" w:semiHidden="1" w:unhideWhenUsed="1"/>
+    <w:lsdException w:name="Table Classic 4" w:semiHidden="1" w:unhideWhenUsed="1"/>
+    <w:lsdException w:name="Table Colorful 1" w:semiHidden="1" w:unhideWhenUsed="1"/>
+    <w:lsdException w:name="Table Colorful 2" w:semiHidden="1" w:unhideWhenUsed="1"/>
+    <w:lsdException w:name="Table Colorful 3" w:semiHidden="1" w:unhideWhenUsed="1"/>
+    <w:lsdException w:name="Table Columns 1" w:semiHidden="1" w:unhideWhenUsed="1"/>
+    <w:lsdException w:name="Table Columns 2" w:semiHidden="1" w:unhideWhenUsed="1"/>
+    <w:lsdException w:name="Table Columns 3" w:semiHidden="1" w:unhideWhenUsed="1"/>
+    <w:lsdException w:name="Table Columns 4" w:semiHidden="1" w:unhideWhenUsed="1"/>
+    <w:lsdException w:name="Table Columns 5" w:semiHidden="1" w:unhideWhenUsed="1"/>
+    <w:lsdException w:name="Table Grid 1" w:semiHidden="1" w:unhideWhenUsed="1"/>
+    <w:lsdException w:name="Table Grid 2" w:semiHidden="1" w:unhideWhenUsed="1"/>
+    <w:lsdException w:name="Table Grid 3" w:semiHidden="1" w:unhideWhenUsed="1"/>
+    <w:lsdException w:name="Table Grid 4" w:semiHidden="1" w:unhideWhenUsed="1"/>
+    <w:lsdException w:name="Table Grid 5" w:semiHidden="1" w:unhideWhenUsed="1"/>
+    <w:lsdException w:name="Table Grid 6" w:semiHidden="1" w:unhideWhenUsed="1"/>
+    <w:lsdException w:name="Table Grid 7" w:semiHidden="1" w:unhideWhenUsed="1"/>
+    <w:lsdException w:name="Table Grid 8" w:semiHidden="1" w:unhideWhenUsed="1"/>
+    <w:lsdException w:name="Table List 1" w:semiHidden="1" w:unhideWhenUsed="1"/>
+    <w:lsdException w:name="Table List 2" w:semiHidden="1" w:unhideWhenUsed="1"/>
+    <w:lsdException w:name="Table List 3" w:semiHidden="1" w:unhideWhenUsed="1"/>
+    <w:lsdException w:name="Table List 4" w:semiHidden="1" w:unhideWhenUsed="1"/>
+    <w:lsdException w:name="Table List 5" w:semiHidden="1" w:unhideWhenUsed="1"/>
+    <w:lsdException w:name="Table List 6" w:semiHidden="1" w:unhideWhenUsed="1"/>
+    <w:lsdException w:name="Table List 7" w:semiHidden="1" w:unhideWhenUsed="1"/>
+    <w:lsdException w:name="Table List 8" w:semiHidden="1" w:unhideWhenUsed="1"/>
+    <w:lsdException w:name="Table 3D effects 1" w:semiHidden="1" w:unhideWhenUsed="1"/>
+    <w:lsdException w:name="Table 3D effects 2" w:semiHidden="1" w:unhideWhenUsed="1"/>
+    <w:lsdException w:name="Table 3D effects 3" w:semiHidden="1" w:unhideWhenUsed="1"/>
+    <w:lsdException w:name="Table Contemporary" w:semiHidden="1" w:unhideWhenUsed="1"/>
+    <w:lsdException w:name="Table Elegant" w:semiHidden="1" w:unhideWhenUsed="1"/>
+    <w:lsdException w:name="Table Professional" w:semiHidden="1" w:unhideWhenUsed="1"/>
+    <w:lsdException w:name="Table Subtle 1" w:semiHidden="1" w:unhideWhenUsed="1"/>
+    <w:lsdException w:name="Table Subtle 2" w:semiHidden="1" w:unhideWhenUsed="1"/>
+    <w:lsdException w:name="Table Web 1" w:semiHidden="1" w:unhideWhenUsed="1"/>
+    <w:lsdException w:name="Table Web 2" w:semiHidden="1" w:unhideWhenUsed="1"/>
+    <w:lsdException w:name="Table Web 3" w:semiHidden="1" w:unhideWhenUsed="1"/>
+    <w:lsdException w:name="Balloon Text" w:semiHidden="1" w:unhideWhenUsed="1"/>
+    <w:lsdException w:name="Table Grid" w:uiPriority="59"/>
+    <w:lsdException w:name="Table Theme" w:semiHidden="1" w:unhideWhenUsed="1"/>
+    <w:lsdException w:name="Placeholder Text" w:semiHidden="1"/>
+    <w:lsdException w:name="No Spacing" w:uiPriority="1" w:qFormat="1"/>
+    <w:lsdException w:name="Light Shading" w:uiPriority="60"/>
+    <w:lsdException w:name="Light List" w:uiPriority="61"/>
+    <w:lsdException w:name="Light Grid" w:uiPriority="62"/>
+    <w:lsdException w:name="Medium Shading 1" w:uiPriority="63"/>
+    <w:lsdException w:name="Medium Shading 2" w:uiPriority="64"/>
+    <w:lsdException w:name="Medium List 1" w:uiPriority="65"/>
+    <w:lsdException w:name="Medium List 2" w:uiPriority="66"/>
+    <w:lsdException w:name="Medium Grid 1" w:uiPriority="67"/>
+    <w:lsdException w:name="Medium Grid 2" w:uiPriority="68"/>
+    <w:lsdException w:name="Medium Grid 3" w:uiPriority="69"/>
+    <w:lsdException w:name="Dark List" w:uiPriority="70"/>
+    <w:lsdException w:name="Colorful Shading" w:uiPriority="71"/>
+    <w:lsdException w:name="Colorful List" w:uiPriority="72"/>
+    <w:lsdException w:name="Colorful Grid" w:uiPriority="73"/>
+    <w:lsdException w:name="Light Shading Accent 1" w:uiPriority="60"/>
+    <w:lsdException w:name="Light List Accent 1" w:uiPriority="61"/>
+    <w:lsdException w:name="Light Grid Accent 1" w:uiPriority="62"/>
+    <w:lsdException w:name="Medium Shading 1 Accent 1" w:uiPriority="63"/>
+    <w:lsdException w:name="Medium Shading 2 Accent 1" w:uiPriority="64"/>
+    <w:lsdException w:name="Medium List 1 Accent 1" w:uiPriority="65"/>
+    <w:lsdException w:name="Revision" w:semiHidden="1"/>
+    <w:lsdException w:name="List Paragraph" w:uiPriority="34" w:qFormat="1"/>
+    <w:lsdException w:name="Quote" w:uiPriority="29" w:qFormat="1"/>
+    <w:lsdException w:name="Intense Quote" w:uiPriority="30" w:qFormat="1"/>
+    <w:lsdException w:name="Medium List 2 Accent 1" w:uiPriority="66"/>
+    <w:lsdException w:name="Medium Grid 1 Accent 1" w:uiPriority="67"/>
+    <w:lsdException w:name="Medium Grid 2 Accent 1" w:uiPriority="68"/>
+    <w:lsdException w:name="Medium Grid 3 Accent 1" w:uiPriority="69"/>
+    <w:lsdException w:name="Dark List Accent 1" w:uiPriority="70"/>
+    <w:lsdException w:name="Colorful Shading Accent 1" w:uiPriority="71"/>
+    <w:lsdException w:name="Colorful List Accent 1" w:uiPriority="72"/>
+    <w:lsdException w:name="Colorful Grid Accent 1" w:uiPriority="73"/>
+    <w:lsdException w:name="Light Shading Accent 2" w:uiPriority="60"/>
+    <w:lsdException w:name="Light List Accent 2" w:uiPriority="61"/>
+    <w:lsdException w:name="Light Grid Accent 2" w:uiPriority="62"/>
+    <w:lsdException w:name="Medium Shading 1 Accent 2" w:uiPriority="63"/>
+    <w:lsdException w:name="Medium Shading 2 Accent 2" w:uiPriority="64"/>
+    <w:lsdException w:name="Medium List 1 Accent 2" w:uiPriority="65"/>
+    <w:lsdException w:name="Medium List 2 Accent 2" w:uiPriority="66"/>
+    <w:lsdException w:name="Medium Grid 1 Accent 2" w:uiPriority="67"/>
+    <w:lsdException w:name="Medium Grid 2 Accent 2" w:uiPriority="68"/>
+    <w:lsdException w:name="Medium Grid 3 Accent 2" w:uiPriority="69"/>
+    <w:lsdException w:name="Dark List Accent 2" w:uiPriority="70"/>
+    <w:lsdException w:name="Colorful Shading Accent 2" w:uiPriority="71"/>
+    <w:lsdException w:name="Colorful List Accent 2" w:uiPriority="72"/>
+    <w:lsdException w:name="Colorful Grid Accent 2" w:uiPriority="73"/>
+    <w:lsdException w:name="Light Shading Accent 3" w:uiPriority="60"/>
+    <w:lsdException w:name="Light List Accent 3" w:uiPriority="61"/>
+    <w:lsdException w:name="Light Grid Accent 3" w:uiPriority="62"/>
+    <w:lsdException w:name="Medium Shading 1 Accent 3" w:uiPriority="63"/>
+    <w:lsdException w:name="Medium Shading 2 Accent 3" w:uiPriority="64"/>
+    <w:lsdException w:name="Medium List 1 Accent 3" w:uiPriority="65"/>
+    <w:lsdException w:name="Medium List 2 Accent 3" w:uiPriority="66"/>
+    <w:lsdException w:name="Medium Grid 1 Accent 3" w:uiPriority="67"/>
+    <w:lsdException w:name="Medium Grid 2 Accent 3" w:uiPriority="68"/>
+    <w:lsdException w:name="Medium Grid 3 Accent 3" w:uiPriority="69"/>
+    <w:lsdException w:name="Dark List Accent 3" w:uiPriority="70"/>
+    <w:lsdException w:name="Colorful Shading Accent 3" w:uiPriority="71"/>
+    <w:lsdException w:name="Colorful List Accent 3" w:uiPriority="72"/>
+    <w:lsdException w:name="Colorful Grid Accent 3" w:uiPriority="73"/>
+    <w:lsdException w:name="Light Shading Accent 4" w:uiPriority="60"/>
+    <w:lsdException w:name="Light List Accent 4" w:uiPriority="61"/>
+    <w:lsdException w:name="Light Grid Accent 4" w:uiPriority="62"/>
+    <w:lsdException w:name="Medium Shading 1 Accent 4" w:uiPriority="63"/>
+    <w:lsdException w:name="Medium Shading 2 Accent 4" w:uiPriority="64"/>
+    <w:lsdException w:name="Medium List 1 Accent 4" w:uiPriority="65"/>
+    <w:lsdException w:name="Medium List 2 Accent 4" w:uiPriority="66"/>
+    <w:lsdException w:name="Medium Grid 1 Accent 4" w:uiPriority="67"/>
+    <w:lsdException w:name="Medium Grid 2 Accent 4" w:uiPriority="68"/>
+    <w:lsdException w:name="Medium Grid 3 Accent 4" w:uiPriority="69"/>
+    <w:lsdException w:name="Dark List Accent 4" w:uiPriority="70"/>
+    <w:lsdException w:name="Colorful Shading Accent 4" w:uiPriority="71"/>
+    <w:lsdException w:name="Colorful List Accent 4" w:uiPriority="72"/>
+    <w:lsdException w:name="Colorful Grid Accent 4" w:uiPriority="73"/>
+    <w:lsdException w:name="Light Shading Accent 5" w:uiPriority="60"/>
+    <w:lsdException w:name="Light List Accent 5" w:uiPriority="61"/>
+    <w:lsdException w:name="Light Grid Accent 5" w:uiPriority="62"/>
+    <w:lsdException w:name="Medium Shading 1 Accent 5" w:uiPriority="63"/>
+    <w:lsdException w:name="Medium Shading 2 Accent 5" w:uiPriority="64"/>
+    <w:lsdException w:name="Medium List 1 Accent 5" w:uiPriority="65"/>
+    <w:lsdException w:name="Medium List 2 Accent 5" w:uiPriority="66"/>
+    <w:lsdException w:name="Medium Grid 1 Accent 5" w:uiPriority="67"/>
+    <w:lsdException w:name="Medium Grid 2 Accent 5" w:uiPriority="68"/>
+    <w:lsdException w:name="Medium Grid 3 Accent 5" w:uiPriority="69"/>
+    <w:lsdException w:name="Dark List Accent 5" w:uiPriority="70"/>
+    <w:lsdException w:name="Colorful Shading Accent 5" w:uiPriority="71"/>
+    <w:lsdException w:name="Colorful List Accent 5" w:uiPriority="72"/>
+    <w:lsdException w:name="Colorful Grid Accent 5" w:uiPriority="73"/>
+    <w:lsdException w:name="Light Shading Accent 6" w:uiPriority="60"/>
+    <w:lsdException w:name="Light List Accent 6" w:uiPriority="61"/>
+    <w:lsdException w:name="Light Grid Accent 6" w:uiPriority="62"/>
+    <w:lsdException w:name="Medium Shading 1 Accent 6" w:uiPriority="63"/>
+    <w:lsdException w:name="Medium Shading 2 Accent 6" w:uiPriority="64"/>
+    <w:lsdException w:name="Medium List 1 Accent 6" w:uiPriority="65"/>
+    <w:lsdException w:name="Medium List 2 Accent 6" w:uiPriority="66"/>
+    <w:lsdException w:name="Medium Grid 1 Accent 6" w:uiPriority="67"/>
+    <w:lsdException w:name="Medium Grid 2 Accent 6" w:uiPriority="68"/>
+    <w:lsdException w:name="Medium Grid 3 Accent 6" w:uiPriority="69"/>
+    <w:lsdException w:name="Dark List Accent 6" w:uiPriority="70"/>
+    <w:lsdException w:name="Colorful Shading Accent 6" w:uiPriority="71"/>
+    <w:lsdException w:name="Colorful List Accent 6" w:uiPriority="72"/>
+    <w:lsdException w:name="Colorful Grid Accent 6" w:uiPriority="73"/>
+    <w:lsdException w:name="Subtle Emphasis" w:uiPriority="19" w:qFormat="1"/>
+    <w:lsdException w:name="Intense Emphasis" w:uiPriority="21" w:qFormat="1"/>
+    <w:lsdException w:name="Subtle Reference" w:uiPriority="31" w:qFormat="1"/>
+    <w:lsdException w:name="Intense Reference" w:uiPriority="32" w:qFormat="1"/>
+    <w:lsdException w:name="Book Title" w:uiPriority="33" w:qFormat="1"/>
+    <w:lsdException w:name="Bibliography" w:semiHidden="1" w:uiPriority="37" w:unhideWhenUsed="1"/>
+    <w:lsdException w:name="TOC Heading" w:semiHidden="1" w:uiPriority="39" w:unhideWhenUsed="1" w:qFormat="1"/>
+    <w:lsdException w:name="Plain Table 1" w:uiPriority="41"/>
+    <w:lsdException w:name="Plain Table 2" w:uiPriority="42"/>
+    <w:lsdException w:name="Plain Table 3" w:uiPriority="43"/>
+    <w:lsdException w:name="Plain Table 4" w:uiPriority="44"/>
+    <w:lsdException w:name="Plain Table 5" w:uiPriority="45"/>
+    <w:lsdException w:name="Grid Table Light" w:uiPriority="40"/>
+    <w:lsdException w:name="Grid Table 1 Light" w:uiPriority="46"/>
+    <w:lsdException w:name="Grid Table 2" w:uiPriority="47"/>
+    <w:lsdException w:name="Grid Table 3" w:uiPriority="48"/>
+    <w:lsdException w:name="Grid Table 4" w:uiPriority="49"/>
+    <w:lsdException w:name="Grid Table 5 Dark" w:uiPriority="50"/>
+    <w:lsdException w:name="Grid Table 6 Colorful" w:uiPriority="51"/>
+    <w:lsdException w:name="Grid Table 7 Colorful" w:uiPriority="52"/>
+    <w:lsdException w:name="Grid Table 1 Light Accent 1" w:uiPriority="46"/>
+    <w:lsdException w:name="Grid Table 2 Accent 1" w:uiPriority="47"/>
+    <w:lsdException w:name="Grid Table 3 Accent 1" w:uiPriority="48"/>
+    <w:lsdException w:name="Grid Table 4 Accent 1" w:uiPriority="49"/>
+    <w:lsdException w:name="Grid Table 5 Dark Accent 1" w:uiPriority="50"/>
+    <w:lsdException w:name="Grid Table 6 Colorful Accent 1" w:uiPriority="51"/>
+    <w:lsdException w:name="Grid Table 7 Colorful Accent 1" w:uiPriority="52"/>
+    <w:lsdException w:name="Grid Table 1 Light Accent 2" w:uiPriority="46"/>
+    <w:lsdException w:name="Grid Table 2 Accent 2" w:uiPriority="47"/>
+    <w:lsdException w:name="Grid Table 3 Accent 2" w:uiPriority="48"/>
+    <w:lsdException w:name="Grid Table 4 Accent 2" w:uiPriority="49"/>
+    <w:lsdException w:name="Grid Table 5 Dark Accent 2" w:uiPriority="50"/>
+    <w:lsdException w:name="Grid Table 6 Colorful Accent 2" w:uiPriority="51"/>
+    <w:lsdException w:name="Grid Table 7 Colorful Accent 2" w:uiPriority="52"/>
+    <w:lsdException w:name="Grid Table 1 Light Accent 3" w:uiPriority="46"/>
+    <w:lsdException w:name="Grid Table 2 Accent 3" w:uiPriority="47"/>
+    <w:lsdException w:name="Grid Table 3 Accent 3" w:uiPriority="48"/>
+    <w:lsdException w:name="Grid Table 4 Accent 3" w:uiPriority="49"/>
+    <w:lsdException w:name="Grid Table 5 Dark Accent 3" w:uiPriority="50"/>
+    <w:lsdException w:name="Grid Table 6 Colorful Accent 3" w:uiPriority="51"/>
+    <w:lsdException w:name="Grid Table 7 Colorful Accent 3" w:uiPriority="52"/>
+    <w:lsdException w:name="Grid Table 1 Light Accent 4" w:uiPriority="46"/>
+    <w:lsdException w:name="Grid Table 2 Accent 4" w:uiPriority="47"/>
+    <w:lsdException w:name="Grid Table 3 Accent 4" w:uiPriority="48"/>
+    <w:lsdException w:name="Grid Table 4 Accent 4" w:uiPriority="49"/>
+    <w:lsdException w:name="Grid Table 5 Dark Accent 4" w:uiPriority="50"/>
+    <w:lsdException w:name="Grid Table 6 Colorful Accent 4" w:uiPriority="51"/>
+    <w:lsdException w:name="Grid Table 7 Colorful Accent 4" w:uiPriority="52"/>
+    <w:lsdException w:name="Grid Table 1 Light Accent 5" w:uiPriority="46"/>
+    <w:lsdException w:name="Grid Table 2 Accent 5" w:uiPriority="47"/>
+    <w:lsdException w:name="Grid Table 3 Accent 5" w:uiPriority="48"/>
+    <w:lsdException w:name="Grid Table 4 Accent 5" w:uiPriority="49"/>
+    <w:lsdException w:name="Grid Table 5 Dark Accent 5" w:uiPriority="50"/>
+    <w:lsdException w:name="Grid Table 6 Colorful Accent 5" w:uiPriority="51"/>
+    <w:lsdException w:name="Grid Table 7 Colorful Accent 5" w:uiPriority="52"/>
+    <w:lsdException w:name="Grid Table 1 Light Accent 6" w:uiPriority="46"/>
+    <w:lsdException w:name="Grid Table 2 Accent 6" w:uiPriority="47"/>
+    <w:lsdException w:name="Grid Table 3 Accent 6" w:uiPriority="48"/>
+    <w:lsdException w:name="Grid Table 4 Accent 6" w:uiPriority="49"/>
+    <w:lsdException w:name="Grid Table 5 Dark Accent 6" w:uiPriority="50"/>
+    <w:lsdException w:name="Grid Table 6 Colorful Accent 6" w:uiPriority="51"/>
+    <w:lsdException w:name="Grid Table 7 Colorful Accent 6" w:uiPriority="52"/>
+    <w:lsdException w:name="List Table 1 Light" w:uiPriority="46"/>
+    <w:lsdException w:name="List Table 2" w:uiPriority="47"/>
+    <w:lsdException w:name="List Table 3" w:uiPriority="48"/>
+    <w:lsdException w:name="List Table 4" w:uiPriority="49"/>
+    <w:lsdException w:name="List Table 5 Dark" w:uiPriority="50"/>
+    <w:lsdException w:name="List Table 6 Colorful" w:uiPriority="51"/>
+    <w:lsdException w:name="List Table 7 Colorful" w:uiPriority="52"/>
+    <w:lsdException w:name="List Table 1 Light Accent 1" w:uiPriority="46"/>
+    <w:lsdException w:name="List Table 2 Accent 1" w:uiPriority="47"/>
+    <w:lsdException w:name="List Table 3 Accent 1" w:uiPriority="48"/>
+    <w:lsdException w:name="List Table 4 Accent 1" w:uiPriority="49"/>
+    <w:lsdException w:name="List Table 5 Dark Accent 1" w:uiPriority="50"/>
+    <w:lsdException w:name="List Table 6 Colorful Accent 1" w:uiPriority="51"/>
+    <w:lsdException w:name="List Table 7 Colorful Accent 1" w:uiPriority="52"/>
+    <w:lsdException w:name="List Table 1 Light Accent 2" w:uiPriority="46"/>
+    <w:lsdException w:name="List Table 2 Accent 2" w:uiPriority="47"/>
+    <w:lsdException w:name="List Table 3 Accent 2" w:uiPriority="48"/>
+    <w:lsdException w:name="List Table 4 Accent 2" w:uiPriority="49"/>
+    <w:lsdException w:name="List Table 5 Dark Accent 2" w:uiPriority="50"/>
+    <w:lsdException w:name="List Table 6 Colorful Accent 2" w:uiPriority="51"/>
+    <w:lsdException w:name="List Table 7 Colorful Accent 2" w:uiPriority="52"/>
+    <w:lsdException w:name="List Table 1 Light Accent 3" w:uiPriority="46"/>
+    <w:lsdException w:name="List Table 2 Accent 3" w:uiPriority="47"/>
+    <w:lsdException w:name="List Table 3 Accent 3" w:uiPriority="48"/>
+    <w:lsdException w:name="List Table 4 Accent 3" w:uiPriority="49"/>
+    <w:lsdException w:name="List Table 5 Dark Accent 3" w:uiPriority="50"/>
+    <w:lsdException w:name="List Table 6 Colorful Accent 3" w:uiPriority="51"/>
+    <w:lsdException w:name="List Table 7 Colorful Accent 3" w:uiPriority="52"/>
+    <w:lsdException w:name="List Table 1 Light Accent 4" w:uiPriority="46"/>
+    <w:lsdException w:name="List Table 2 Accent 4" w:uiPriority="47"/>
+    <w:lsdException w:name="List Table 3 Accent 4" w:uiPriority="48"/>
+    <w:lsdException w:name="List Table 4 Accent 4" w:uiPriority="49"/>
+    <w:lsdException w:name="List Table 5 Dark Accent 4" w:uiPriority="50"/>
+    <w:lsdException w:name="List Table 6 Colorful Accent 4" w:uiPriority="51"/>
+    <w:lsdException w:name="List Table 7 Colorful Accent 4" w:uiPriority="52"/>
+    <w:lsdException w:name="List Table 1 Light Accent 5" w:uiPriority="46"/>
+    <w:lsdException w:name="List Table 2 Accent 5" w:uiPriority="47"/>
+    <w:lsdException w:name="List Table 3 Accent 5" w:uiPriority="48"/>
+    <w:lsdException w:name="List Table 4 Accent 5" w:uiPriority="49"/>
+    <w:lsdException w:name="List Table 5 Dark Accent 5" w:uiPriority="50"/>
+    <w:lsdException w:name="List Table 6 Colorful Accent 5" w:uiPriority="51"/>
+    <w:lsdException w:name="List Table 7 Colorful Accent 5" w:uiPriority="52"/>
+    <w:lsdException w:name="List Table 1 Light Accent 6" w:uiPriority="46"/>
+    <w:lsdException w:name="List Table 2 Accent 6" w:uiPriority="47"/>
+    <w:lsdException w:name="List Table 3 Accent 6" w:uiPriority="48"/>
+    <w:lsdException w:name="List Table 4 Accent 6" w:uiPriority="49"/>
+    <w:lsdException w:name="List Table 5 Dark Accent 6" w:uiPriority="50"/>
+    <w:lsdException w:name="List Table 6 Colorful Accent 6" w:uiPriority="51"/>
+    <w:lsdException w:name="List Table 7 Colorful Accent 6" w:uiPriority="52"/>
   </w:latentStyles>
   <w:style w:type="paragraph" w:default="1" w:styleId="Normal">
     <w:name w:val="Normal"/>
@@ -2701,18 +3155,16 @@
       <w:lang w:val="en-US"/>
     </w:rPr>
   </w:style>
-  <w:style w:type="character" w:default="1" w:styleId="DefaultParagraphFont">
+  <w:style w:type="character" w:default="1" w:styleId="Policepardfaut">
     <w:name w:val="Default Paragraph Font"/>
     <w:uiPriority w:val="1"/>
-    <w:semiHidden/>
     <w:unhideWhenUsed/>
   </w:style>
-  <w:style w:type="table" w:default="1" w:styleId="TableNormal">
+  <w:style w:type="table" w:default="1" w:styleId="TableauNormal">
     <w:name w:val="Normal Table"/>
     <w:uiPriority w:val="99"/>
     <w:semiHidden/>
     <w:unhideWhenUsed/>
-    <w:qFormat/>
     <w:tblPr>
       <w:tblInd w:w="0" w:type="dxa"/>
       <w:tblCellMar>
@@ -2723,13 +3175,13 @@
       </w:tblCellMar>
     </w:tblPr>
   </w:style>
-  <w:style w:type="numbering" w:default="1" w:styleId="NoList">
+  <w:style w:type="numbering" w:default="1" w:styleId="Aucuneliste">
     <w:name w:val="No List"/>
     <w:uiPriority w:val="99"/>
     <w:semiHidden/>
     <w:unhideWhenUsed/>
   </w:style>
-  <w:style w:type="paragraph" w:styleId="ListParagraph">
+  <w:style w:type="paragraph" w:styleId="Paragraphedeliste">
     <w:name w:val="List Paragraph"/>
     <w:basedOn w:val="Normal"/>
     <w:uiPriority w:val="34"/>
@@ -2740,10 +3192,10 @@
       <w:contextualSpacing/>
     </w:pPr>
   </w:style>
-  <w:style w:type="paragraph" w:styleId="BalloonText">
+  <w:style w:type="paragraph" w:styleId="Textedebulles">
     <w:name w:val="Balloon Text"/>
     <w:basedOn w:val="Normal"/>
-    <w:link w:val="BalloonTextChar"/>
+    <w:link w:val="TextedebullesCar"/>
     <w:uiPriority w:val="99"/>
     <w:semiHidden/>
     <w:unhideWhenUsed/>
@@ -2757,10 +3209,10 @@
       <w:szCs w:val="16"/>
     </w:rPr>
   </w:style>
-  <w:style w:type="character" w:customStyle="1" w:styleId="BalloonTextChar">
-    <w:name w:val="Balloon Text Char"/>
-    <w:basedOn w:val="DefaultParagraphFont"/>
-    <w:link w:val="BalloonText"/>
+  <w:style w:type="character" w:customStyle="1" w:styleId="TextedebullesCar">
+    <w:name w:val="Texte de bulles Car"/>
+    <w:basedOn w:val="Policepardfaut"/>
+    <w:link w:val="Textedebulles"/>
     <w:uiPriority w:val="99"/>
     <w:semiHidden/>
     <w:rsid w:val="00040759"/>
@@ -2771,10 +3223,10 @@
       <w:lang w:val="en-US"/>
     </w:rPr>
   </w:style>
-  <w:style w:type="paragraph" w:styleId="Header">
+  <w:style w:type="paragraph" w:styleId="En-tte">
     <w:name w:val="header"/>
     <w:basedOn w:val="Normal"/>
-    <w:link w:val="HeaderChar"/>
+    <w:link w:val="En-tteCar"/>
     <w:uiPriority w:val="99"/>
     <w:semiHidden/>
     <w:unhideWhenUsed/>
@@ -2787,10 +3239,10 @@
       <w:spacing w:after="0" w:line="240" w:lineRule="auto"/>
     </w:pPr>
   </w:style>
-  <w:style w:type="character" w:customStyle="1" w:styleId="HeaderChar">
-    <w:name w:val="Header Char"/>
-    <w:basedOn w:val="DefaultParagraphFont"/>
-    <w:link w:val="Header"/>
+  <w:style w:type="character" w:customStyle="1" w:styleId="En-tteCar">
+    <w:name w:val="En-tête Car"/>
+    <w:basedOn w:val="Policepardfaut"/>
+    <w:link w:val="En-tte"/>
     <w:uiPriority w:val="99"/>
     <w:semiHidden/>
     <w:rsid w:val="00040759"/>
@@ -2798,10 +3250,10 @@
       <w:lang w:val="en-US"/>
     </w:rPr>
   </w:style>
-  <w:style w:type="paragraph" w:styleId="Footer">
+  <w:style w:type="paragraph" w:styleId="Pieddepage">
     <w:name w:val="footer"/>
     <w:basedOn w:val="Normal"/>
-    <w:link w:val="FooterChar"/>
+    <w:link w:val="PieddepageCar"/>
     <w:uiPriority w:val="99"/>
     <w:semiHidden/>
     <w:unhideWhenUsed/>
@@ -2814,10 +3266,10 @@
       <w:spacing w:after="0" w:line="240" w:lineRule="auto"/>
     </w:pPr>
   </w:style>
-  <w:style w:type="character" w:customStyle="1" w:styleId="FooterChar">
-    <w:name w:val="Footer Char"/>
-    <w:basedOn w:val="DefaultParagraphFont"/>
-    <w:link w:val="Footer"/>
+  <w:style w:type="character" w:customStyle="1" w:styleId="PieddepageCar">
+    <w:name w:val="Pied de page Car"/>
+    <w:basedOn w:val="Policepardfaut"/>
+    <w:link w:val="Pieddepage"/>
     <w:uiPriority w:val="99"/>
     <w:semiHidden/>
     <w:rsid w:val="00040759"/>
@@ -2825,9 +3277,9 @@
       <w:lang w:val="en-US"/>
     </w:rPr>
   </w:style>
-  <w:style w:type="character" w:styleId="Hyperlink">
+  <w:style w:type="character" w:styleId="Lienhypertexte">
     <w:name w:val="Hyperlink"/>
-    <w:basedOn w:val="DefaultParagraphFont"/>
+    <w:basedOn w:val="Policepardfaut"/>
     <w:uiPriority w:val="99"/>
     <w:semiHidden/>
     <w:unhideWhenUsed/>
@@ -3128,7 +3580,7 @@
 </file>
 
 <file path=customXml/itemProps1.xml><?xml version="1.0" encoding="utf-8"?>
-<ds:datastoreItem xmlns:ds="http://schemas.openxmlformats.org/officeDocument/2006/customXml" ds:itemID="{4D457D66-7DDC-4F69-BD6B-6FA4C3FF516B}">
+<ds:datastoreItem xmlns:ds="http://schemas.openxmlformats.org/officeDocument/2006/customXml" ds:itemID="{42AAD109-D607-4C9E-8117-E7C294F64FFF}">
   <ds:schemaRefs>
     <ds:schemaRef ds:uri="http://schemas.openxmlformats.org/officeDocument/2006/bibliography"/>
   </ds:schemaRefs>

</xml_diff>